<commit_message>
Updated Upload Data Sequence-Heatmap Robustness updated in the v0.2 TY
Ξεχασα τα lifelines
Minor εκφραστικές τροποποιήσεις στο use case των ραντεβού,έγινε με κόκκινο χρώμμα.
</commit_message>
<xml_diff>
--- a/Documents/Scrum Cycle 4/Robustness-diagrams-v0.2.docx
+++ b/Documents/Scrum Cycle 4/Robustness-diagrams-v0.2.docx
@@ -19,16 +19,7 @@
           <w:sz w:val="36"/>
           <w:szCs w:val="36"/>
         </w:rPr>
-        <w:t>Robustness-diagrams-v0.</w:t>
-      </w:r>
-      <w:r>
-        <w:rPr>
-          <w:b/>
-          <w:bCs/>
-          <w:sz w:val="36"/>
-          <w:szCs w:val="36"/>
-        </w:rPr>
-        <w:t>2</w:t>
+        <w:t>Robustness-diagrams-v0.2</w:t>
       </w:r>
     </w:p>
     <w:p>
@@ -478,23 +469,122 @@
         <w:rPr>
           <w:b/>
           <w:bCs/>
+          <w:sz w:val="36"/>
+          <w:szCs w:val="36"/>
+        </w:rPr>
+      </w:pPr>
+      <w:r>
+        <w:rPr>
+          <w:b/>
+          <w:bCs/>
+          <w:sz w:val="36"/>
+          <w:szCs w:val="36"/>
+        </w:rPr>
+        <w:lastRenderedPageBreak/>
+        <w:t>Updates</w:t>
+      </w:r>
+      <w:r>
+        <w:rPr>
+          <w:b/>
+          <w:bCs/>
+          <w:sz w:val="36"/>
+          <w:szCs w:val="36"/>
+        </w:rPr>
+        <w:t xml:space="preserve"> </w:t>
+      </w:r>
+      <w:r>
+        <w:rPr>
+          <w:b/>
+          <w:bCs/>
+          <w:sz w:val="36"/>
+          <w:szCs w:val="36"/>
+        </w:rPr>
+        <w:t>of</w:t>
+      </w:r>
+      <w:r>
+        <w:rPr>
+          <w:b/>
+          <w:bCs/>
+          <w:sz w:val="36"/>
+          <w:szCs w:val="36"/>
+        </w:rPr>
+        <w:t xml:space="preserve"> </w:t>
+      </w:r>
+      <w:r>
+        <w:rPr>
+          <w:b/>
+          <w:bCs/>
+          <w:sz w:val="36"/>
+          <w:szCs w:val="36"/>
+        </w:rPr>
+        <w:t>v</w:t>
+      </w:r>
+      <w:r>
+        <w:rPr>
+          <w:b/>
+          <w:bCs/>
+          <w:sz w:val="36"/>
+          <w:szCs w:val="36"/>
+        </w:rPr>
+        <w:t>0.2</w:t>
+      </w:r>
+    </w:p>
+    <w:p>
+      <w:pPr>
+        <w:jc w:val="center"/>
+        <w:rPr>
+          <w:lang w:val="el-GR"/>
+        </w:rPr>
+      </w:pPr>
+      <w:r>
+        <w:rPr>
+          <w:lang w:val="el-GR"/>
+        </w:rPr>
+        <w:t>Όλες οι αλλαγές μας από την προηγούμενη έκδοση έχουν γίνει με έντονο</w:t>
+      </w:r>
+      <w:r>
+        <w:rPr>
+          <w:lang w:val="el-GR"/>
+        </w:rPr>
+        <w:t xml:space="preserve"> </w:t>
+      </w:r>
+      <w:r>
+        <w:rPr>
+          <w:color w:val="5B9BD5" w:themeColor="accent5"/>
+          <w:lang w:val="el-GR"/>
+        </w:rPr>
+        <w:t xml:space="preserve">μπλε </w:t>
+      </w:r>
+      <w:r>
+        <w:rPr>
+          <w:lang w:val="el-GR"/>
+        </w:rPr>
+        <w:t>χρώμα.</w:t>
+      </w:r>
+    </w:p>
+    <w:p>
+      <w:pPr>
+        <w:jc w:val="center"/>
+        <w:rPr>
+          <w:b/>
+          <w:bCs/>
           <w:sz w:val="32"/>
           <w:szCs w:val="32"/>
+          <w:lang w:val="el-GR"/>
         </w:rPr>
       </w:pPr>
       <w:r>
         <w:rPr>
           <w:noProof/>
         </w:rPr>
-        <w:lastRenderedPageBreak/>
         <w:drawing>
-          <wp:anchor distT="0" distB="0" distL="114300" distR="114300" simplePos="0" relativeHeight="251659264" behindDoc="0" locked="0" layoutInCell="1" allowOverlap="1" wp14:anchorId="3C80117E" wp14:editId="182BD030">
+          <wp:anchor distT="0" distB="0" distL="114300" distR="114300" simplePos="0" relativeHeight="251659264" behindDoc="0" locked="0" layoutInCell="1" allowOverlap="1" wp14:anchorId="3C80117E" wp14:editId="53DA6C70">
             <wp:simplePos x="0" y="0"/>
             <wp:positionH relativeFrom="margin">
               <wp:posOffset>-733425</wp:posOffset>
             </wp:positionH>
             <wp:positionV relativeFrom="margin">
-              <wp:posOffset>437515</wp:posOffset>
+              <wp:posOffset>1066165</wp:posOffset>
             </wp:positionV>
             <wp:extent cx="7500620" cy="3990975"/>
             <wp:effectExtent l="0" t="0" r="5080" b="9525"/>
@@ -557,13 +647,41 @@
           <w:sz w:val="32"/>
           <w:szCs w:val="32"/>
         </w:rPr>
-        <w:t>Robustness Appointments</w:t>
-      </w:r>
-    </w:p>
-    <w:p/>
+        <w:t>Robustness</w:t>
+      </w:r>
+      <w:r>
+        <w:rPr>
+          <w:b/>
+          <w:bCs/>
+          <w:sz w:val="32"/>
+          <w:szCs w:val="32"/>
+          <w:lang w:val="el-GR"/>
+        </w:rPr>
+        <w:t xml:space="preserve"> </w:t>
+      </w:r>
+      <w:r>
+        <w:rPr>
+          <w:b/>
+          <w:bCs/>
+          <w:sz w:val="32"/>
+          <w:szCs w:val="32"/>
+        </w:rPr>
+        <w:t>Appointments</w:t>
+      </w:r>
+    </w:p>
+    <w:p>
+      <w:pPr>
+        <w:rPr>
+          <w:lang w:val="el-GR"/>
+        </w:rPr>
+      </w:pPr>
+    </w:p>
     <w:p>
       <w:pPr>
         <w:jc w:val="center"/>
+        <w:rPr>
+          <w:lang w:val="el-GR"/>
+        </w:rPr>
       </w:pPr>
     </w:p>
     <w:p>
@@ -1124,71 +1242,16 @@
       </w:pPr>
       <w:r>
         <w:rPr>
-          <w:b/>
-          <w:bCs/>
-          <w:sz w:val="32"/>
-          <w:szCs w:val="32"/>
-        </w:rPr>
-        <w:lastRenderedPageBreak/>
-        <w:t>Robustness</w:t>
-      </w:r>
-      <w:r>
-        <w:rPr>
-          <w:b/>
-          <w:bCs/>
-          <w:sz w:val="32"/>
-          <w:szCs w:val="32"/>
-          <w:lang w:val="el-GR"/>
-        </w:rPr>
-        <w:t xml:space="preserve"> </w:t>
-      </w:r>
-      <w:r>
-        <w:rPr>
-          <w:b/>
-          <w:bCs/>
-          <w:sz w:val="32"/>
-          <w:szCs w:val="32"/>
-        </w:rPr>
-        <w:t>Certificate</w:t>
-      </w:r>
-      <w:r>
-        <w:rPr>
-          <w:b/>
-          <w:bCs/>
-          <w:sz w:val="32"/>
-          <w:szCs w:val="32"/>
-          <w:lang w:val="el-GR"/>
-        </w:rPr>
-        <w:t xml:space="preserve"> </w:t>
-      </w:r>
-      <w:r>
-        <w:rPr>
-          <w:b/>
-          <w:bCs/>
-          <w:sz w:val="32"/>
-          <w:szCs w:val="32"/>
-        </w:rPr>
-        <w:t>Review</w:t>
-      </w:r>
-    </w:p>
-    <w:p>
-      <w:pPr>
-        <w:rPr>
-          <w:lang w:val="el-GR"/>
-        </w:rPr>
-      </w:pPr>
-      <w:r>
-        <w:rPr>
           <w:noProof/>
         </w:rPr>
         <w:drawing>
-          <wp:anchor distT="0" distB="0" distL="114300" distR="114300" simplePos="0" relativeHeight="251660288" behindDoc="0" locked="0" layoutInCell="1" allowOverlap="1" wp14:anchorId="63DE8ADE" wp14:editId="6B8240C9">
+          <wp:anchor distT="0" distB="0" distL="114300" distR="114300" simplePos="0" relativeHeight="251660288" behindDoc="0" locked="0" layoutInCell="1" allowOverlap="1" wp14:anchorId="63DE8ADE" wp14:editId="01CC8E29">
             <wp:simplePos x="0" y="0"/>
             <wp:positionH relativeFrom="margin">
               <wp:posOffset>-754380</wp:posOffset>
             </wp:positionH>
             <wp:positionV relativeFrom="margin">
-              <wp:posOffset>685800</wp:posOffset>
+              <wp:posOffset>923925</wp:posOffset>
             </wp:positionV>
             <wp:extent cx="7452502" cy="3857625"/>
             <wp:effectExtent l="0" t="0" r="0" b="0"/>
@@ -1238,6 +1301,60 @@
           </wp:anchor>
         </w:drawing>
       </w:r>
+      <w:r>
+        <w:rPr>
+          <w:b/>
+          <w:bCs/>
+          <w:sz w:val="32"/>
+          <w:szCs w:val="32"/>
+        </w:rPr>
+        <w:t>Robustness</w:t>
+      </w:r>
+      <w:r>
+        <w:rPr>
+          <w:b/>
+          <w:bCs/>
+          <w:sz w:val="32"/>
+          <w:szCs w:val="32"/>
+          <w:lang w:val="el-GR"/>
+        </w:rPr>
+        <w:t xml:space="preserve"> </w:t>
+      </w:r>
+      <w:r>
+        <w:rPr>
+          <w:b/>
+          <w:bCs/>
+          <w:sz w:val="32"/>
+          <w:szCs w:val="32"/>
+        </w:rPr>
+        <w:t>Certificate</w:t>
+      </w:r>
+      <w:r>
+        <w:rPr>
+          <w:b/>
+          <w:bCs/>
+          <w:sz w:val="32"/>
+          <w:szCs w:val="32"/>
+          <w:lang w:val="el-GR"/>
+        </w:rPr>
+        <w:t xml:space="preserve"> </w:t>
+      </w:r>
+      <w:r>
+        <w:rPr>
+          <w:b/>
+          <w:bCs/>
+          <w:sz w:val="32"/>
+          <w:szCs w:val="32"/>
+        </w:rPr>
+        <w:t>Review</w:t>
+      </w:r>
+    </w:p>
+    <w:p>
+      <w:pPr>
+        <w:rPr>
+          <w:lang w:val="el-GR"/>
+        </w:rPr>
+      </w:pPr>
     </w:p>
     <w:p>
       <w:pPr>
@@ -1681,15 +1798,14 @@
           <w:noProof/>
           <w:lang w:val="el-GR"/>
         </w:rPr>
-        <w:lastRenderedPageBreak/>
         <w:drawing>
-          <wp:anchor distT="0" distB="0" distL="114300" distR="114300" simplePos="0" relativeHeight="251661312" behindDoc="0" locked="0" layoutInCell="1" allowOverlap="1" wp14:anchorId="7EFC4C90" wp14:editId="30121FBB">
+          <wp:anchor distT="0" distB="0" distL="114300" distR="114300" simplePos="0" relativeHeight="251661312" behindDoc="0" locked="0" layoutInCell="1" allowOverlap="1" wp14:anchorId="7EFC4C90" wp14:editId="384CAD62">
             <wp:simplePos x="0" y="0"/>
             <wp:positionH relativeFrom="margin">
               <wp:posOffset>-818515</wp:posOffset>
             </wp:positionH>
             <wp:positionV relativeFrom="margin">
-              <wp:posOffset>457200</wp:posOffset>
+              <wp:posOffset>933450</wp:posOffset>
             </wp:positionV>
             <wp:extent cx="7571105" cy="4095750"/>
             <wp:effectExtent l="0" t="0" r="0" b="0"/>
@@ -2164,7 +2280,6 @@
           <w:sz w:val="32"/>
           <w:szCs w:val="32"/>
         </w:rPr>
-        <w:lastRenderedPageBreak/>
         <w:t>Robustness Government Restrictions</w:t>
       </w:r>
     </w:p>
@@ -2577,21 +2692,21 @@
       <w:r>
         <w:rPr>
           <w:noProof/>
-        </w:rPr>
-        <w:lastRenderedPageBreak/>
+          <w:lang w:val="el-GR"/>
+        </w:rPr>
         <w:drawing>
-          <wp:anchor distT="0" distB="0" distL="114300" distR="114300" simplePos="0" relativeHeight="251662336" behindDoc="0" locked="0" layoutInCell="1" allowOverlap="1" wp14:anchorId="34BB8AA6" wp14:editId="19C2E404">
+          <wp:anchor distT="0" distB="0" distL="114300" distR="114300" simplePos="0" relativeHeight="251669504" behindDoc="0" locked="0" layoutInCell="1" allowOverlap="1" wp14:anchorId="245D0AF4" wp14:editId="12BF00C2">
             <wp:simplePos x="0" y="0"/>
             <wp:positionH relativeFrom="margin">
-              <wp:posOffset>-457200</wp:posOffset>
+              <wp:posOffset>-85725</wp:posOffset>
             </wp:positionH>
             <wp:positionV relativeFrom="margin">
-              <wp:posOffset>428625</wp:posOffset>
+              <wp:posOffset>714375</wp:posOffset>
             </wp:positionV>
-            <wp:extent cx="7029450" cy="4968240"/>
-            <wp:effectExtent l="0" t="0" r="0" b="3810"/>
+            <wp:extent cx="5934075" cy="3105150"/>
+            <wp:effectExtent l="0" t="0" r="9525" b="0"/>
             <wp:wrapSquare wrapText="bothSides"/>
-            <wp:docPr id="7" name="Εικόνα 7"/>
+            <wp:docPr id="15" name="Εικόνα 15"/>
             <wp:cNvGraphicFramePr>
               <a:graphicFrameLocks xmlns:a="http://schemas.openxmlformats.org/drawingml/2006/main" noChangeAspect="1"/>
             </wp:cNvGraphicFramePr>
@@ -2599,13 +2714,13 @@
               <a:graphicData uri="http://schemas.openxmlformats.org/drawingml/2006/picture">
                 <pic:pic xmlns:pic="http://schemas.openxmlformats.org/drawingml/2006/picture">
                   <pic:nvPicPr>
-                    <pic:cNvPr id="0" name="Picture 5"/>
+                    <pic:cNvPr id="0" name="Picture 1"/>
                     <pic:cNvPicPr>
                       <a:picLocks noChangeAspect="1" noChangeArrowheads="1"/>
                     </pic:cNvPicPr>
                   </pic:nvPicPr>
                   <pic:blipFill>
-                    <a:blip r:embed="rId13">
+                    <a:blip r:embed="rId13" cstate="print">
                       <a:extLst>
                         <a:ext uri="{28A0092B-C50C-407E-A947-70E740481C1C}">
                           <a14:useLocalDpi xmlns:a14="http://schemas.microsoft.com/office/drawing/2010/main" val="0"/>
@@ -2620,7 +2735,7 @@
                   <pic:spPr bwMode="auto">
                     <a:xfrm>
                       <a:off x="0" y="0"/>
-                      <a:ext cx="7029450" cy="4968240"/>
+                      <a:ext cx="5934075" cy="3105150"/>
                     </a:xfrm>
                     <a:prstGeom prst="rect">
                       <a:avLst/>
@@ -2633,12 +2748,6 @@
                 </pic:pic>
               </a:graphicData>
             </a:graphic>
-            <wp14:sizeRelH relativeFrom="margin">
-              <wp14:pctWidth>0</wp14:pctWidth>
-            </wp14:sizeRelH>
-            <wp14:sizeRelV relativeFrom="margin">
-              <wp14:pctHeight>0</wp14:pctHeight>
-            </wp14:sizeRelV>
           </wp:anchor>
         </w:drawing>
       </w:r>
@@ -2677,6 +2786,27 @@
           <w:lang w:val="el-GR"/>
         </w:rPr>
       </w:pPr>
+    </w:p>
+    <w:p>
+      <w:pPr>
+        <w:rPr>
+          <w:lang w:val="el-GR"/>
+        </w:rPr>
+      </w:pPr>
+    </w:p>
+    <w:p>
+      <w:pPr>
+        <w:rPr>
+          <w:lang w:val="el-GR"/>
+        </w:rPr>
+      </w:pPr>
+    </w:p>
+    <w:p>
+      <w:pPr>
+        <w:rPr>
+          <w:lang w:val="el-GR"/>
+        </w:rPr>
+      </w:pPr>
       <w:r>
         <w:rPr>
           <w:lang w:val="el-GR"/>
@@ -2831,149 +2961,16 @@
       <w:pPr>
         <w:rPr>
           <w:rStyle w:val="-"/>
-          <w:lang w:val="el-GR"/>
+          <w:color w:val="5B9BD5" w:themeColor="accent5"/>
         </w:rPr>
       </w:pPr>
       <w:hyperlink r:id="rId14" w:history="1">
-        <w:proofErr w:type="spellStart"/>
-        <w:r>
-          <w:rPr>
-            <w:rStyle w:val="-"/>
-          </w:rPr>
-          <w:t>SoftEngProject</w:t>
-        </w:r>
-        <w:proofErr w:type="spellEnd"/>
-        <w:r>
-          <w:rPr>
-            <w:rStyle w:val="-"/>
-            <w:lang w:val="el-GR"/>
-          </w:rPr>
-          <w:t>2021/</w:t>
-        </w:r>
-        <w:proofErr w:type="spellStart"/>
-        <w:r>
-          <w:rPr>
-            <w:rStyle w:val="-"/>
-          </w:rPr>
-          <w:t>RobustnessHeatmap</w:t>
-        </w:r>
-        <w:proofErr w:type="spellEnd"/>
-        <w:r>
-          <w:rPr>
-            <w:rStyle w:val="-"/>
-            <w:lang w:val="el-GR"/>
-          </w:rPr>
-          <w:t>.</w:t>
-        </w:r>
-        <w:proofErr w:type="spellStart"/>
-        <w:r>
-          <w:rPr>
-            <w:rStyle w:val="-"/>
-          </w:rPr>
-          <w:t>png</w:t>
-        </w:r>
-        <w:proofErr w:type="spellEnd"/>
-        <w:r>
-          <w:rPr>
-            <w:rStyle w:val="-"/>
-            <w:lang w:val="el-GR"/>
-          </w:rPr>
-          <w:t xml:space="preserve"> </w:t>
-        </w:r>
-        <w:r>
-          <w:rPr>
-            <w:rStyle w:val="-"/>
-          </w:rPr>
-          <w:t>at</w:t>
-        </w:r>
-        <w:r>
-          <w:rPr>
-            <w:rStyle w:val="-"/>
-            <w:lang w:val="el-GR"/>
-          </w:rPr>
-          <w:t xml:space="preserve"> </w:t>
-        </w:r>
-        <w:r>
-          <w:rPr>
-            <w:rStyle w:val="-"/>
-          </w:rPr>
-          <w:t>main</w:t>
-        </w:r>
-        <w:r>
-          <w:rPr>
-            <w:rStyle w:val="-"/>
-            <w:lang w:val="el-GR"/>
-          </w:rPr>
-          <w:t xml:space="preserve"> · </w:t>
-        </w:r>
-        <w:r>
-          <w:rPr>
-            <w:rStyle w:val="-"/>
-          </w:rPr>
-          <w:t>Mario</w:t>
-        </w:r>
-        <w:r>
-          <w:rPr>
-            <w:rStyle w:val="-"/>
-            <w:lang w:val="el-GR"/>
-          </w:rPr>
-          <w:t>-</w:t>
-        </w:r>
-        <w:r>
-          <w:rPr>
-            <w:rStyle w:val="-"/>
-          </w:rPr>
-          <w:t>Sama</w:t>
-        </w:r>
-        <w:r>
-          <w:rPr>
-            <w:rStyle w:val="-"/>
-            <w:lang w:val="el-GR"/>
-          </w:rPr>
-          <w:t>/</w:t>
-        </w:r>
-        <w:proofErr w:type="spellStart"/>
-        <w:r>
-          <w:rPr>
-            <w:rStyle w:val="-"/>
-          </w:rPr>
-          <w:t>SoftEngProject</w:t>
-        </w:r>
-        <w:proofErr w:type="spellEnd"/>
-        <w:r>
-          <w:rPr>
-            <w:rStyle w:val="-"/>
-            <w:lang w:val="el-GR"/>
-          </w:rPr>
-          <w:t>2021 (</w:t>
-        </w:r>
-        <w:proofErr w:type="spellStart"/>
-        <w:r>
-          <w:rPr>
-            <w:rStyle w:val="-"/>
-          </w:rPr>
-          <w:t>github</w:t>
-        </w:r>
-        <w:proofErr w:type="spellEnd"/>
-        <w:r>
-          <w:rPr>
-            <w:rStyle w:val="-"/>
-            <w:lang w:val="el-GR"/>
-          </w:rPr>
-          <w:t>.</w:t>
-        </w:r>
-        <w:r>
-          <w:rPr>
-            <w:rStyle w:val="-"/>
-          </w:rPr>
-          <w:t>com</w:t>
-        </w:r>
-        <w:r>
-          <w:rPr>
-            <w:rStyle w:val="-"/>
-            <w:lang w:val="el-GR"/>
-          </w:rPr>
-          <w:t>)</w:t>
+        <w:r>
+          <w:rPr>
+            <w:rStyle w:val="-"/>
+            <w:color w:val="5B9BD5" w:themeColor="accent5"/>
+          </w:rPr>
+          <w:t>SoftEngProject2021/RobustnessHeatmap.png at main · Mario-Sama/SoftEngProject2021 (github.com)</w:t>
         </w:r>
       </w:hyperlink>
     </w:p>
@@ -2981,7 +2978,6 @@
       <w:pPr>
         <w:rPr>
           <w:rStyle w:val="-"/>
-          <w:lang w:val="el-GR"/>
         </w:rPr>
       </w:pPr>
     </w:p>
@@ -2989,7 +2985,6 @@
       <w:pPr>
         <w:rPr>
           <w:rStyle w:val="-"/>
-          <w:lang w:val="el-GR"/>
         </w:rPr>
       </w:pPr>
     </w:p>
@@ -2997,7 +2992,6 @@
       <w:pPr>
         <w:rPr>
           <w:rStyle w:val="-"/>
-          <w:lang w:val="el-GR"/>
         </w:rPr>
       </w:pPr>
     </w:p>
@@ -3005,7 +2999,6 @@
       <w:pPr>
         <w:rPr>
           <w:rStyle w:val="-"/>
-          <w:lang w:val="el-GR"/>
         </w:rPr>
       </w:pPr>
     </w:p>
@@ -3013,7 +3006,20 @@
       <w:pPr>
         <w:rPr>
           <w:rStyle w:val="-"/>
-          <w:lang w:val="el-GR"/>
+        </w:rPr>
+      </w:pPr>
+    </w:p>
+    <w:p>
+      <w:pPr>
+        <w:rPr>
+          <w:rStyle w:val="-"/>
+        </w:rPr>
+      </w:pPr>
+    </w:p>
+    <w:p>
+      <w:pPr>
+        <w:rPr>
+          <w:rStyle w:val="-"/>
         </w:rPr>
       </w:pPr>
     </w:p>
@@ -3034,19 +3040,66 @@
       <w:r>
         <w:rPr>
           <w:rStyle w:val="-"/>
+          <w:b/>
+          <w:bCs/>
+          <w:color w:val="auto"/>
+          <w:sz w:val="32"/>
+          <w:szCs w:val="32"/>
+          <w:u w:val="none"/>
+        </w:rPr>
+        <w:lastRenderedPageBreak/>
+        <w:t>Robustness</w:t>
+      </w:r>
+      <w:r>
+        <w:rPr>
+          <w:rStyle w:val="-"/>
+          <w:b/>
+          <w:bCs/>
+          <w:color w:val="auto"/>
+          <w:sz w:val="32"/>
+          <w:szCs w:val="32"/>
+          <w:u w:val="none"/>
+          <w:lang w:val="el-GR"/>
+        </w:rPr>
+        <w:t xml:space="preserve"> </w:t>
+      </w:r>
+      <w:r>
+        <w:rPr>
+          <w:rStyle w:val="-"/>
+          <w:b/>
+          <w:bCs/>
+          <w:color w:val="auto"/>
+          <w:sz w:val="32"/>
+          <w:szCs w:val="32"/>
+          <w:u w:val="none"/>
+        </w:rPr>
+        <w:t>Navigation</w:t>
+      </w:r>
+    </w:p>
+    <w:p>
+      <w:pPr>
+        <w:rPr>
+          <w:rStyle w:val="-"/>
+          <w:color w:val="auto"/>
+          <w:u w:val="none"/>
+          <w:lang w:val="el-GR"/>
+        </w:rPr>
+      </w:pPr>
+      <w:r>
+        <w:rPr>
+          <w:rStyle w:val="-"/>
           <w:noProof/>
           <w:color w:val="auto"/>
           <w:u w:val="none"/>
         </w:rPr>
-        <w:lastRenderedPageBreak/>
         <w:drawing>
-          <wp:anchor distT="0" distB="0" distL="114300" distR="114300" simplePos="0" relativeHeight="251668480" behindDoc="0" locked="0" layoutInCell="1" allowOverlap="1" wp14:anchorId="64B21B88" wp14:editId="1FD72572">
+          <wp:anchor distT="0" distB="0" distL="114300" distR="114300" simplePos="0" relativeHeight="251668480" behindDoc="0" locked="0" layoutInCell="1" allowOverlap="1" wp14:anchorId="64B21B88" wp14:editId="3BA526B0">
             <wp:simplePos x="0" y="0"/>
             <wp:positionH relativeFrom="margin">
               <wp:posOffset>-819150</wp:posOffset>
             </wp:positionH>
             <wp:positionV relativeFrom="margin">
-              <wp:posOffset>466725</wp:posOffset>
+              <wp:posOffset>952500</wp:posOffset>
             </wp:positionV>
             <wp:extent cx="7610475" cy="2369820"/>
             <wp:effectExtent l="0" t="0" r="9525" b="0"/>
@@ -3102,487 +3155,462 @@
           </wp:anchor>
         </w:drawing>
       </w:r>
-      <w:r>
+    </w:p>
+    <w:p>
+      <w:pPr>
         <w:rPr>
           <w:rStyle w:val="-"/>
-          <w:b/>
-          <w:bCs/>
           <w:color w:val="auto"/>
+          <w:lang w:val="el-GR"/>
+        </w:rPr>
+      </w:pPr>
+    </w:p>
+    <w:p>
+      <w:pPr>
+        <w:rPr>
+          <w:rStyle w:val="-"/>
+          <w:color w:val="auto"/>
+          <w:lang w:val="el-GR"/>
+        </w:rPr>
+      </w:pPr>
+    </w:p>
+    <w:p>
+      <w:pPr>
+        <w:rPr>
+          <w:rStyle w:val="-"/>
+          <w:color w:val="auto"/>
+          <w:lang w:val="el-GR"/>
+        </w:rPr>
+      </w:pPr>
+    </w:p>
+    <w:p>
+      <w:pPr>
+        <w:rPr>
+          <w:rStyle w:val="-"/>
+          <w:color w:val="auto"/>
+          <w:lang w:val="el-GR"/>
+        </w:rPr>
+      </w:pPr>
+    </w:p>
+    <w:p>
+      <w:pPr>
+        <w:rPr>
+          <w:lang w:val="el-GR"/>
+        </w:rPr>
+      </w:pPr>
+      <w:r>
+        <w:rPr>
+          <w:lang w:val="el-GR"/>
+        </w:rPr>
+        <w:t>Σημείωση:</w:t>
+      </w:r>
+    </w:p>
+    <w:p>
+      <w:pPr>
+        <w:rPr>
+          <w:lang w:val="el-GR"/>
+        </w:rPr>
+      </w:pPr>
+      <w:r>
+        <w:rPr>
+          <w:lang w:val="el-GR"/>
+        </w:rPr>
+        <w:t xml:space="preserve">Το παραπάνω διάγραμμα σχεδιάστηκε με το </w:t>
+      </w:r>
+      <w:proofErr w:type="spellStart"/>
+      <w:r>
+        <w:rPr>
+          <w:lang w:val="el-GR"/>
+        </w:rPr>
+        <w:t>online</w:t>
+      </w:r>
+      <w:proofErr w:type="spellEnd"/>
+      <w:r>
+        <w:rPr>
+          <w:lang w:val="el-GR"/>
+        </w:rPr>
+        <w:t xml:space="preserve"> εργαλείο </w:t>
+      </w:r>
+      <w:r>
+        <w:t>diagrams</w:t>
+      </w:r>
+      <w:r>
+        <w:rPr>
+          <w:lang w:val="el-GR"/>
+        </w:rPr>
+        <w:t>.</w:t>
+      </w:r>
+      <w:r>
+        <w:t>net</w:t>
+      </w:r>
+      <w:r>
+        <w:rPr>
+          <w:lang w:val="el-GR"/>
+        </w:rPr>
+        <w:t xml:space="preserve"> (πρώην </w:t>
+      </w:r>
+      <w:r>
+        <w:t>draw</w:t>
+      </w:r>
+      <w:r>
+        <w:rPr>
+          <w:lang w:val="el-GR"/>
+        </w:rPr>
+        <w:t>.</w:t>
+      </w:r>
+      <w:r>
+        <w:t>io</w:t>
+      </w:r>
+      <w:r>
+        <w:rPr>
+          <w:lang w:val="el-GR"/>
+        </w:rPr>
+        <w:t xml:space="preserve">) στον </w:t>
+      </w:r>
+      <w:proofErr w:type="spellStart"/>
+      <w:r>
+        <w:rPr>
+          <w:lang w:val="el-GR"/>
+        </w:rPr>
+        <w:t>ιστότοπο</w:t>
+      </w:r>
+      <w:proofErr w:type="spellEnd"/>
+      <w:r>
+        <w:rPr>
+          <w:lang w:val="el-GR"/>
+        </w:rPr>
+        <w:t xml:space="preserve"> https://app.diagrams.net.</w:t>
+      </w:r>
+    </w:p>
+    <w:p>
+      <w:pPr>
+        <w:rPr>
+          <w:lang w:val="el-GR"/>
+        </w:rPr>
+      </w:pPr>
+      <w:r>
+        <w:rPr>
+          <w:lang w:val="el-GR"/>
+        </w:rPr>
+        <w:t xml:space="preserve">Επειδή, ίσως να μην προβάλλεται (χωρίς πολύ </w:t>
+      </w:r>
+      <w:proofErr w:type="spellStart"/>
+      <w:r>
+        <w:rPr>
+          <w:lang w:val="el-GR"/>
+        </w:rPr>
+        <w:t>zoom</w:t>
+      </w:r>
+      <w:proofErr w:type="spellEnd"/>
+      <w:r>
+        <w:rPr>
+          <w:lang w:val="el-GR"/>
+        </w:rPr>
+        <w:t xml:space="preserve">), θα υπάρχει και </w:t>
+      </w:r>
+      <w:proofErr w:type="spellStart"/>
+      <w:r>
+        <w:rPr>
+          <w:lang w:val="el-GR"/>
+        </w:rPr>
+        <w:t>extracted</w:t>
+      </w:r>
+      <w:proofErr w:type="spellEnd"/>
+      <w:r>
+        <w:rPr>
+          <w:lang w:val="el-GR"/>
+        </w:rPr>
+        <w:t xml:space="preserve"> ως </w:t>
+      </w:r>
+      <w:proofErr w:type="spellStart"/>
+      <w:r>
+        <w:t>png</w:t>
+      </w:r>
+      <w:proofErr w:type="spellEnd"/>
+      <w:r>
+        <w:rPr>
+          <w:lang w:val="el-GR"/>
+        </w:rPr>
+        <w:t xml:space="preserve"> στο </w:t>
+      </w:r>
+      <w:proofErr w:type="spellStart"/>
+      <w:r>
+        <w:rPr>
+          <w:lang w:val="el-GR"/>
+        </w:rPr>
+        <w:t>GitHub</w:t>
+      </w:r>
+      <w:proofErr w:type="spellEnd"/>
+      <w:r>
+        <w:rPr>
+          <w:lang w:val="el-GR"/>
+        </w:rPr>
+        <w:t xml:space="preserve"> της ομάδας. Μπορεί να βρεθεί στο ακόλουθο σύνδεσμο:</w:t>
+      </w:r>
+    </w:p>
+    <w:p>
+      <w:pPr>
+        <w:rPr>
+          <w:rStyle w:val="-"/>
+          <w:color w:val="auto"/>
+          <w:lang w:val="el-GR"/>
+        </w:rPr>
+      </w:pPr>
+      <w:hyperlink r:id="rId16" w:history="1">
+        <w:proofErr w:type="spellStart"/>
+        <w:r>
+          <w:rPr>
+            <w:rStyle w:val="-"/>
+          </w:rPr>
+          <w:t>SoftEngProject</w:t>
+        </w:r>
+        <w:proofErr w:type="spellEnd"/>
+        <w:r>
+          <w:rPr>
+            <w:rStyle w:val="-"/>
+            <w:lang w:val="el-GR"/>
+          </w:rPr>
+          <w:t>2021/</w:t>
+        </w:r>
+        <w:proofErr w:type="spellStart"/>
+        <w:r>
+          <w:rPr>
+            <w:rStyle w:val="-"/>
+          </w:rPr>
+          <w:t>RobustnessNavigation</w:t>
+        </w:r>
+        <w:proofErr w:type="spellEnd"/>
+        <w:r>
+          <w:rPr>
+            <w:rStyle w:val="-"/>
+            <w:lang w:val="el-GR"/>
+          </w:rPr>
+          <w:t>.</w:t>
+        </w:r>
+        <w:proofErr w:type="spellStart"/>
+        <w:r>
+          <w:rPr>
+            <w:rStyle w:val="-"/>
+          </w:rPr>
+          <w:t>png</w:t>
+        </w:r>
+        <w:proofErr w:type="spellEnd"/>
+        <w:r>
+          <w:rPr>
+            <w:rStyle w:val="-"/>
+            <w:lang w:val="el-GR"/>
+          </w:rPr>
+          <w:t xml:space="preserve"> </w:t>
+        </w:r>
+        <w:r>
+          <w:rPr>
+            <w:rStyle w:val="-"/>
+          </w:rPr>
+          <w:t>at</w:t>
+        </w:r>
+        <w:r>
+          <w:rPr>
+            <w:rStyle w:val="-"/>
+            <w:lang w:val="el-GR"/>
+          </w:rPr>
+          <w:t xml:space="preserve"> </w:t>
+        </w:r>
+        <w:r>
+          <w:rPr>
+            <w:rStyle w:val="-"/>
+          </w:rPr>
+          <w:t>main</w:t>
+        </w:r>
+        <w:r>
+          <w:rPr>
+            <w:rStyle w:val="-"/>
+            <w:lang w:val="el-GR"/>
+          </w:rPr>
+          <w:t xml:space="preserve"> · </w:t>
+        </w:r>
+        <w:r>
+          <w:rPr>
+            <w:rStyle w:val="-"/>
+          </w:rPr>
+          <w:t>Mario</w:t>
+        </w:r>
+        <w:r>
+          <w:rPr>
+            <w:rStyle w:val="-"/>
+            <w:lang w:val="el-GR"/>
+          </w:rPr>
+          <w:t>-</w:t>
+        </w:r>
+        <w:r>
+          <w:rPr>
+            <w:rStyle w:val="-"/>
+          </w:rPr>
+          <w:t>Sama</w:t>
+        </w:r>
+        <w:r>
+          <w:rPr>
+            <w:rStyle w:val="-"/>
+            <w:lang w:val="el-GR"/>
+          </w:rPr>
+          <w:t>/</w:t>
+        </w:r>
+        <w:proofErr w:type="spellStart"/>
+        <w:r>
+          <w:rPr>
+            <w:rStyle w:val="-"/>
+          </w:rPr>
+          <w:t>SoftEngProject</w:t>
+        </w:r>
+        <w:proofErr w:type="spellEnd"/>
+        <w:r>
+          <w:rPr>
+            <w:rStyle w:val="-"/>
+            <w:lang w:val="el-GR"/>
+          </w:rPr>
+          <w:t>2021 (</w:t>
+        </w:r>
+        <w:proofErr w:type="spellStart"/>
+        <w:r>
+          <w:rPr>
+            <w:rStyle w:val="-"/>
+          </w:rPr>
+          <w:t>github</w:t>
+        </w:r>
+        <w:proofErr w:type="spellEnd"/>
+        <w:r>
+          <w:rPr>
+            <w:rStyle w:val="-"/>
+            <w:lang w:val="el-GR"/>
+          </w:rPr>
+          <w:t>.</w:t>
+        </w:r>
+        <w:r>
+          <w:rPr>
+            <w:rStyle w:val="-"/>
+          </w:rPr>
+          <w:t>com</w:t>
+        </w:r>
+        <w:r>
+          <w:rPr>
+            <w:rStyle w:val="-"/>
+            <w:lang w:val="el-GR"/>
+          </w:rPr>
+          <w:t>)</w:t>
+        </w:r>
+      </w:hyperlink>
+    </w:p>
+    <w:p>
+      <w:pPr>
+        <w:rPr>
+          <w:rStyle w:val="-"/>
+          <w:color w:val="auto"/>
+          <w:lang w:val="el-GR"/>
+        </w:rPr>
+      </w:pPr>
+    </w:p>
+    <w:p>
+      <w:pPr>
+        <w:rPr>
+          <w:rStyle w:val="-"/>
+          <w:color w:val="auto"/>
+          <w:lang w:val="el-GR"/>
+        </w:rPr>
+      </w:pPr>
+    </w:p>
+    <w:p>
+      <w:pPr>
+        <w:rPr>
+          <w:rStyle w:val="-"/>
+          <w:color w:val="auto"/>
+          <w:lang w:val="el-GR"/>
+        </w:rPr>
+      </w:pPr>
+    </w:p>
+    <w:p>
+      <w:pPr>
+        <w:rPr>
+          <w:rStyle w:val="-"/>
+          <w:color w:val="auto"/>
+          <w:lang w:val="el-GR"/>
+        </w:rPr>
+      </w:pPr>
+    </w:p>
+    <w:p>
+      <w:pPr>
+        <w:rPr>
+          <w:lang w:val="el-GR"/>
+        </w:rPr>
+      </w:pPr>
+    </w:p>
+    <w:p>
+      <w:pPr>
+        <w:rPr>
+          <w:lang w:val="el-GR"/>
+        </w:rPr>
+      </w:pPr>
+    </w:p>
+    <w:p>
+      <w:pPr>
+        <w:rPr>
+          <w:lang w:val="el-GR"/>
+        </w:rPr>
+      </w:pPr>
+    </w:p>
+    <w:p>
+      <w:pPr>
+        <w:rPr>
+          <w:lang w:val="el-GR"/>
+        </w:rPr>
+      </w:pPr>
+    </w:p>
+    <w:p>
+      <w:pPr>
+        <w:jc w:val="center"/>
+        <w:rPr>
+          <w:b/>
+          <w:bCs/>
           <w:sz w:val="32"/>
           <w:szCs w:val="32"/>
-          <w:u w:val="none"/>
-        </w:rPr>
-        <w:t>Robustness</w:t>
-      </w:r>
-      <w:r>
-        <w:rPr>
-          <w:rStyle w:val="-"/>
-          <w:b/>
-          <w:bCs/>
-          <w:color w:val="auto"/>
+          <w:lang w:val="el-GR"/>
+        </w:rPr>
+      </w:pPr>
+      <w:r>
+        <w:rPr>
+          <w:b/>
+          <w:bCs/>
           <w:sz w:val="32"/>
           <w:szCs w:val="32"/>
-          <w:u w:val="none"/>
-          <w:lang w:val="el-GR"/>
-        </w:rPr>
-        <w:t xml:space="preserve"> </w:t>
-      </w:r>
-      <w:r>
-        <w:rPr>
-          <w:rStyle w:val="-"/>
-          <w:b/>
-          <w:bCs/>
-          <w:color w:val="auto"/>
+        </w:rPr>
+        <w:t>Robustness</w:t>
+      </w:r>
+      <w:r>
+        <w:rPr>
+          <w:b/>
+          <w:bCs/>
           <w:sz w:val="32"/>
           <w:szCs w:val="32"/>
-          <w:u w:val="none"/>
-        </w:rPr>
-        <w:t>Navigation</w:t>
-      </w:r>
-    </w:p>
-    <w:p>
-      <w:pPr>
-        <w:rPr>
-          <w:rStyle w:val="-"/>
-          <w:color w:val="auto"/>
-          <w:u w:val="none"/>
-          <w:lang w:val="el-GR"/>
-        </w:rPr>
-      </w:pPr>
-    </w:p>
-    <w:p>
-      <w:pPr>
-        <w:rPr>
-          <w:rStyle w:val="-"/>
-          <w:color w:val="auto"/>
-          <w:lang w:val="el-GR"/>
-        </w:rPr>
-      </w:pPr>
-    </w:p>
-    <w:p>
-      <w:pPr>
-        <w:rPr>
-          <w:rStyle w:val="-"/>
-          <w:color w:val="auto"/>
-          <w:lang w:val="el-GR"/>
-        </w:rPr>
-      </w:pPr>
-    </w:p>
-    <w:p>
-      <w:pPr>
-        <w:rPr>
-          <w:rStyle w:val="-"/>
-          <w:color w:val="auto"/>
-          <w:lang w:val="el-GR"/>
-        </w:rPr>
-      </w:pPr>
-    </w:p>
-    <w:p>
-      <w:pPr>
-        <w:rPr>
-          <w:rStyle w:val="-"/>
-          <w:color w:val="auto"/>
-          <w:lang w:val="el-GR"/>
-        </w:rPr>
-      </w:pPr>
-    </w:p>
-    <w:p>
-      <w:pPr>
-        <w:rPr>
-          <w:rStyle w:val="-"/>
-          <w:color w:val="auto"/>
-          <w:lang w:val="el-GR"/>
-        </w:rPr>
-      </w:pPr>
-    </w:p>
-    <w:p>
-      <w:pPr>
-        <w:rPr>
-          <w:rStyle w:val="-"/>
-          <w:color w:val="auto"/>
-          <w:lang w:val="el-GR"/>
-        </w:rPr>
-      </w:pPr>
-    </w:p>
-    <w:p>
-      <w:pPr>
-        <w:rPr>
-          <w:rStyle w:val="-"/>
-          <w:color w:val="auto"/>
-          <w:lang w:val="el-GR"/>
-        </w:rPr>
-      </w:pPr>
-    </w:p>
-    <w:p>
-      <w:pPr>
-        <w:rPr>
-          <w:lang w:val="el-GR"/>
-        </w:rPr>
-      </w:pPr>
-      <w:r>
-        <w:rPr>
-          <w:lang w:val="el-GR"/>
-        </w:rPr>
-        <w:t>Σημείωση:</w:t>
-      </w:r>
-    </w:p>
-    <w:p>
-      <w:pPr>
-        <w:rPr>
-          <w:lang w:val="el-GR"/>
-        </w:rPr>
-      </w:pPr>
-      <w:r>
-        <w:rPr>
-          <w:lang w:val="el-GR"/>
-        </w:rPr>
-        <w:t xml:space="preserve">Το παραπάνω διάγραμμα σχεδιάστηκε με το </w:t>
-      </w:r>
-      <w:proofErr w:type="spellStart"/>
-      <w:r>
-        <w:rPr>
-          <w:lang w:val="el-GR"/>
-        </w:rPr>
-        <w:t>online</w:t>
-      </w:r>
-      <w:proofErr w:type="spellEnd"/>
-      <w:r>
-        <w:rPr>
-          <w:lang w:val="el-GR"/>
-        </w:rPr>
-        <w:t xml:space="preserve"> εργαλείο </w:t>
-      </w:r>
-      <w:r>
-        <w:t>diagrams</w:t>
-      </w:r>
-      <w:r>
-        <w:rPr>
-          <w:lang w:val="el-GR"/>
-        </w:rPr>
-        <w:t>.</w:t>
-      </w:r>
-      <w:r>
-        <w:t>net</w:t>
-      </w:r>
-      <w:r>
-        <w:rPr>
-          <w:lang w:val="el-GR"/>
-        </w:rPr>
-        <w:t xml:space="preserve"> (πρώην </w:t>
-      </w:r>
-      <w:r>
-        <w:t>draw</w:t>
-      </w:r>
-      <w:r>
-        <w:rPr>
-          <w:lang w:val="el-GR"/>
-        </w:rPr>
-        <w:t>.</w:t>
-      </w:r>
-      <w:r>
-        <w:t>io</w:t>
-      </w:r>
-      <w:r>
-        <w:rPr>
-          <w:lang w:val="el-GR"/>
-        </w:rPr>
-        <w:t xml:space="preserve">) στον </w:t>
-      </w:r>
-      <w:proofErr w:type="spellStart"/>
-      <w:r>
-        <w:rPr>
-          <w:lang w:val="el-GR"/>
-        </w:rPr>
-        <w:t>ιστότοπο</w:t>
-      </w:r>
-      <w:proofErr w:type="spellEnd"/>
-      <w:r>
-        <w:rPr>
-          <w:lang w:val="el-GR"/>
-        </w:rPr>
-        <w:t xml:space="preserve"> https://app.diagrams.net.</w:t>
-      </w:r>
-    </w:p>
-    <w:p>
-      <w:pPr>
-        <w:rPr>
-          <w:lang w:val="el-GR"/>
-        </w:rPr>
-      </w:pPr>
-      <w:r>
-        <w:rPr>
-          <w:lang w:val="el-GR"/>
-        </w:rPr>
-        <w:t xml:space="preserve">Επειδή, ίσως να μην προβάλλεται (χωρίς πολύ </w:t>
-      </w:r>
-      <w:proofErr w:type="spellStart"/>
-      <w:r>
-        <w:rPr>
-          <w:lang w:val="el-GR"/>
-        </w:rPr>
-        <w:t>zoom</w:t>
-      </w:r>
-      <w:proofErr w:type="spellEnd"/>
-      <w:r>
-        <w:rPr>
-          <w:lang w:val="el-GR"/>
-        </w:rPr>
-        <w:t xml:space="preserve">), θα υπάρχει και </w:t>
-      </w:r>
-      <w:proofErr w:type="spellStart"/>
-      <w:r>
-        <w:rPr>
-          <w:lang w:val="el-GR"/>
-        </w:rPr>
-        <w:t>extracted</w:t>
-      </w:r>
-      <w:proofErr w:type="spellEnd"/>
-      <w:r>
-        <w:rPr>
-          <w:lang w:val="el-GR"/>
-        </w:rPr>
-        <w:t xml:space="preserve"> ως </w:t>
-      </w:r>
-      <w:proofErr w:type="spellStart"/>
-      <w:r>
-        <w:t>png</w:t>
-      </w:r>
-      <w:proofErr w:type="spellEnd"/>
-      <w:r>
-        <w:rPr>
-          <w:lang w:val="el-GR"/>
-        </w:rPr>
-        <w:t xml:space="preserve"> στο </w:t>
-      </w:r>
-      <w:proofErr w:type="spellStart"/>
-      <w:r>
-        <w:rPr>
-          <w:lang w:val="el-GR"/>
-        </w:rPr>
-        <w:t>GitHub</w:t>
-      </w:r>
-      <w:proofErr w:type="spellEnd"/>
-      <w:r>
-        <w:rPr>
-          <w:lang w:val="el-GR"/>
-        </w:rPr>
-        <w:t xml:space="preserve"> της ομάδας. Μπορεί να βρεθεί στο ακόλουθο σύνδεσμο:</w:t>
-      </w:r>
-    </w:p>
-    <w:p>
-      <w:pPr>
-        <w:rPr>
-          <w:rStyle w:val="-"/>
-          <w:color w:val="auto"/>
-          <w:lang w:val="el-GR"/>
-        </w:rPr>
-      </w:pPr>
-      <w:hyperlink r:id="rId16" w:history="1">
-        <w:proofErr w:type="spellStart"/>
-        <w:r>
-          <w:rPr>
-            <w:rStyle w:val="-"/>
-          </w:rPr>
-          <w:t>SoftEngProject</w:t>
-        </w:r>
-        <w:proofErr w:type="spellEnd"/>
-        <w:r>
-          <w:rPr>
-            <w:rStyle w:val="-"/>
-            <w:lang w:val="el-GR"/>
-          </w:rPr>
-          <w:t>2021/</w:t>
-        </w:r>
-        <w:proofErr w:type="spellStart"/>
-        <w:r>
-          <w:rPr>
-            <w:rStyle w:val="-"/>
-          </w:rPr>
-          <w:t>RobustnessNavigation</w:t>
-        </w:r>
-        <w:proofErr w:type="spellEnd"/>
-        <w:r>
-          <w:rPr>
-            <w:rStyle w:val="-"/>
-            <w:lang w:val="el-GR"/>
-          </w:rPr>
-          <w:t>.</w:t>
-        </w:r>
-        <w:proofErr w:type="spellStart"/>
-        <w:r>
-          <w:rPr>
-            <w:rStyle w:val="-"/>
-          </w:rPr>
-          <w:t>png</w:t>
-        </w:r>
-        <w:proofErr w:type="spellEnd"/>
-        <w:r>
-          <w:rPr>
-            <w:rStyle w:val="-"/>
-            <w:lang w:val="el-GR"/>
-          </w:rPr>
-          <w:t xml:space="preserve"> </w:t>
-        </w:r>
-        <w:r>
-          <w:rPr>
-            <w:rStyle w:val="-"/>
-          </w:rPr>
-          <w:t>at</w:t>
-        </w:r>
-        <w:r>
-          <w:rPr>
-            <w:rStyle w:val="-"/>
-            <w:lang w:val="el-GR"/>
-          </w:rPr>
-          <w:t xml:space="preserve"> </w:t>
-        </w:r>
-        <w:r>
-          <w:rPr>
-            <w:rStyle w:val="-"/>
-          </w:rPr>
-          <w:t>main</w:t>
-        </w:r>
-        <w:r>
-          <w:rPr>
-            <w:rStyle w:val="-"/>
-            <w:lang w:val="el-GR"/>
-          </w:rPr>
-          <w:t xml:space="preserve"> · </w:t>
-        </w:r>
-        <w:r>
-          <w:rPr>
-            <w:rStyle w:val="-"/>
-          </w:rPr>
-          <w:t>Mario</w:t>
-        </w:r>
-        <w:r>
-          <w:rPr>
-            <w:rStyle w:val="-"/>
-            <w:lang w:val="el-GR"/>
-          </w:rPr>
-          <w:t>-</w:t>
-        </w:r>
-        <w:r>
-          <w:rPr>
-            <w:rStyle w:val="-"/>
-          </w:rPr>
-          <w:t>Sama</w:t>
-        </w:r>
-        <w:r>
-          <w:rPr>
-            <w:rStyle w:val="-"/>
-            <w:lang w:val="el-GR"/>
-          </w:rPr>
-          <w:t>/</w:t>
-        </w:r>
-        <w:proofErr w:type="spellStart"/>
-        <w:r>
-          <w:rPr>
-            <w:rStyle w:val="-"/>
-          </w:rPr>
-          <w:t>SoftEngProject</w:t>
-        </w:r>
-        <w:proofErr w:type="spellEnd"/>
-        <w:r>
-          <w:rPr>
-            <w:rStyle w:val="-"/>
-            <w:lang w:val="el-GR"/>
-          </w:rPr>
-          <w:t>2021 (</w:t>
-        </w:r>
-        <w:proofErr w:type="spellStart"/>
-        <w:r>
-          <w:rPr>
-            <w:rStyle w:val="-"/>
-          </w:rPr>
-          <w:t>github</w:t>
-        </w:r>
-        <w:proofErr w:type="spellEnd"/>
-        <w:r>
-          <w:rPr>
-            <w:rStyle w:val="-"/>
-            <w:lang w:val="el-GR"/>
-          </w:rPr>
-          <w:t>.</w:t>
-        </w:r>
-        <w:r>
-          <w:rPr>
-            <w:rStyle w:val="-"/>
-          </w:rPr>
-          <w:t>com</w:t>
-        </w:r>
-        <w:r>
-          <w:rPr>
-            <w:rStyle w:val="-"/>
-            <w:lang w:val="el-GR"/>
-          </w:rPr>
-          <w:t>)</w:t>
-        </w:r>
-      </w:hyperlink>
-    </w:p>
-    <w:p>
-      <w:pPr>
-        <w:rPr>
-          <w:rStyle w:val="-"/>
-          <w:color w:val="auto"/>
-          <w:lang w:val="el-GR"/>
-        </w:rPr>
-      </w:pPr>
-    </w:p>
-    <w:p>
-      <w:pPr>
-        <w:rPr>
-          <w:rStyle w:val="-"/>
-          <w:color w:val="auto"/>
-          <w:lang w:val="el-GR"/>
-        </w:rPr>
-      </w:pPr>
-    </w:p>
-    <w:p>
-      <w:pPr>
-        <w:rPr>
-          <w:rStyle w:val="-"/>
-          <w:color w:val="auto"/>
-          <w:lang w:val="el-GR"/>
-        </w:rPr>
-      </w:pPr>
-    </w:p>
-    <w:p>
-      <w:pPr>
-        <w:rPr>
-          <w:rStyle w:val="-"/>
-          <w:color w:val="auto"/>
-          <w:lang w:val="el-GR"/>
-        </w:rPr>
-      </w:pPr>
-    </w:p>
-    <w:p>
-      <w:pPr>
-        <w:rPr>
-          <w:lang w:val="el-GR"/>
-        </w:rPr>
-      </w:pPr>
-    </w:p>
-    <w:p>
-      <w:pPr>
-        <w:jc w:val="center"/>
+          <w:lang w:val="el-GR"/>
+        </w:rPr>
+        <w:t xml:space="preserve"> </w:t>
+      </w:r>
+      <w:r>
         <w:rPr>
           <w:b/>
           <w:bCs/>
           <w:sz w:val="32"/>
           <w:szCs w:val="32"/>
-          <w:lang w:val="el-GR"/>
-        </w:rPr>
-      </w:pPr>
+        </w:rPr>
+        <w:t>Read</w:t>
+      </w:r>
       <w:r>
         <w:rPr>
           <w:b/>
           <w:bCs/>
           <w:sz w:val="32"/>
           <w:szCs w:val="32"/>
-        </w:rPr>
-        <w:lastRenderedPageBreak/>
-        <w:t>Robustness</w:t>
+          <w:lang w:val="el-GR"/>
+        </w:rPr>
+        <w:t xml:space="preserve"> </w:t>
       </w:r>
       <w:r>
         <w:rPr>
@@ -3590,35 +3618,6 @@
           <w:bCs/>
           <w:sz w:val="32"/>
           <w:szCs w:val="32"/>
-          <w:lang w:val="el-GR"/>
-        </w:rPr>
-        <w:t xml:space="preserve"> </w:t>
-      </w:r>
-      <w:r>
-        <w:rPr>
-          <w:b/>
-          <w:bCs/>
-          <w:sz w:val="32"/>
-          <w:szCs w:val="32"/>
-        </w:rPr>
-        <w:t>Read</w:t>
-      </w:r>
-      <w:r>
-        <w:rPr>
-          <w:b/>
-          <w:bCs/>
-          <w:sz w:val="32"/>
-          <w:szCs w:val="32"/>
-          <w:lang w:val="el-GR"/>
-        </w:rPr>
-        <w:t xml:space="preserve"> </w:t>
-      </w:r>
-      <w:r>
-        <w:rPr>
-          <w:b/>
-          <w:bCs/>
-          <w:sz w:val="32"/>
-          <w:szCs w:val="32"/>
         </w:rPr>
         <w:t>Reviews</w:t>
       </w:r>
@@ -3635,14 +3634,15 @@
           <w:noProof/>
           <w:lang w:val="el-GR"/>
         </w:rPr>
+        <w:lastRenderedPageBreak/>
         <w:drawing>
-          <wp:anchor distT="0" distB="0" distL="114300" distR="114300" simplePos="0" relativeHeight="251663360" behindDoc="0" locked="0" layoutInCell="1" allowOverlap="1" wp14:anchorId="1BC4559E" wp14:editId="561541A6">
+          <wp:anchor distT="0" distB="0" distL="114300" distR="114300" simplePos="0" relativeHeight="251663360" behindDoc="0" locked="0" layoutInCell="1" allowOverlap="1" wp14:anchorId="1BC4559E" wp14:editId="730208C6">
             <wp:simplePos x="0" y="0"/>
             <wp:positionH relativeFrom="margin">
               <wp:posOffset>-447675</wp:posOffset>
             </wp:positionH>
             <wp:positionV relativeFrom="margin">
-              <wp:posOffset>771525</wp:posOffset>
+              <wp:posOffset>962025</wp:posOffset>
             </wp:positionV>
             <wp:extent cx="6933565" cy="3038475"/>
             <wp:effectExtent l="0" t="0" r="635" b="9525"/>
@@ -3733,6 +3733,13 @@
           <w:lang w:val="el-GR"/>
         </w:rPr>
       </w:pPr>
+    </w:p>
+    <w:p>
+      <w:pPr>
+        <w:rPr>
+          <w:lang w:val="el-GR"/>
+        </w:rPr>
+      </w:pPr>
       <w:r>
         <w:rPr>
           <w:lang w:val="el-GR"/>
@@ -4224,13 +4231,13 @@
         </w:rPr>
         <w:lastRenderedPageBreak/>
         <w:drawing>
-          <wp:anchor distT="0" distB="0" distL="114300" distR="114300" simplePos="0" relativeHeight="251664384" behindDoc="0" locked="0" layoutInCell="1" allowOverlap="1" wp14:anchorId="08846070" wp14:editId="59746813">
+          <wp:anchor distT="0" distB="0" distL="114300" distR="114300" simplePos="0" relativeHeight="251664384" behindDoc="0" locked="0" layoutInCell="1" allowOverlap="1" wp14:anchorId="08846070" wp14:editId="35A293C1">
             <wp:simplePos x="0" y="0"/>
             <wp:positionH relativeFrom="margin">
               <wp:posOffset>-514985</wp:posOffset>
             </wp:positionH>
             <wp:positionV relativeFrom="margin">
-              <wp:posOffset>323850</wp:posOffset>
+              <wp:posOffset>457200</wp:posOffset>
             </wp:positionV>
             <wp:extent cx="7129145" cy="4600575"/>
             <wp:effectExtent l="0" t="0" r="0" b="9525"/>
@@ -4694,18 +4701,72 @@
       </w:pPr>
       <w:r>
         <w:rPr>
+          <w:b/>
+          <w:bCs/>
+          <w:sz w:val="32"/>
+          <w:szCs w:val="32"/>
+        </w:rPr>
+        <w:lastRenderedPageBreak/>
+        <w:t>Robustness</w:t>
+      </w:r>
+      <w:r>
+        <w:rPr>
+          <w:b/>
+          <w:bCs/>
+          <w:sz w:val="32"/>
+          <w:szCs w:val="32"/>
+          <w:lang w:val="el-GR"/>
+        </w:rPr>
+        <w:t xml:space="preserve"> </w:t>
+      </w:r>
+      <w:r>
+        <w:rPr>
+          <w:b/>
+          <w:bCs/>
+          <w:sz w:val="32"/>
+          <w:szCs w:val="32"/>
+        </w:rPr>
+        <w:t>Safety</w:t>
+      </w:r>
+      <w:r>
+        <w:rPr>
+          <w:b/>
+          <w:bCs/>
+          <w:sz w:val="32"/>
+          <w:szCs w:val="32"/>
+          <w:lang w:val="el-GR"/>
+        </w:rPr>
+        <w:t xml:space="preserve"> </w:t>
+      </w:r>
+      <w:r>
+        <w:rPr>
+          <w:b/>
+          <w:bCs/>
+          <w:sz w:val="32"/>
+          <w:szCs w:val="32"/>
+        </w:rPr>
+        <w:t>Review</w:t>
+      </w:r>
+    </w:p>
+    <w:p>
+      <w:pPr>
+        <w:rPr>
+          <w:lang w:val="el-GR"/>
+        </w:rPr>
+      </w:pPr>
+      <w:r>
+        <w:rPr>
           <w:noProof/>
           <w:lang w:val="el-GR"/>
         </w:rPr>
-        <w:lastRenderedPageBreak/>
         <w:drawing>
-          <wp:anchor distT="0" distB="0" distL="114300" distR="114300" simplePos="0" relativeHeight="251665408" behindDoc="0" locked="0" layoutInCell="1" allowOverlap="1" wp14:anchorId="61C9945D" wp14:editId="0D4DB078">
+          <wp:anchor distT="0" distB="0" distL="114300" distR="114300" simplePos="0" relativeHeight="251665408" behindDoc="0" locked="0" layoutInCell="1" allowOverlap="1" wp14:anchorId="61C9945D" wp14:editId="0B5A4AB5">
             <wp:simplePos x="0" y="0"/>
             <wp:positionH relativeFrom="margin">
               <wp:posOffset>-571500</wp:posOffset>
             </wp:positionH>
             <wp:positionV relativeFrom="margin">
-              <wp:posOffset>314325</wp:posOffset>
+              <wp:posOffset>742950</wp:posOffset>
             </wp:positionV>
             <wp:extent cx="7284085" cy="3905250"/>
             <wp:effectExtent l="0" t="0" r="0" b="0"/>
@@ -4761,478 +4822,390 @@
           </wp:anchor>
         </w:drawing>
       </w:r>
-      <w:r>
+    </w:p>
+    <w:p>
+      <w:pPr>
+        <w:rPr>
+          <w:lang w:val="el-GR"/>
+        </w:rPr>
+      </w:pPr>
+    </w:p>
+    <w:p>
+      <w:pPr>
+        <w:rPr>
+          <w:lang w:val="el-GR"/>
+        </w:rPr>
+      </w:pPr>
+    </w:p>
+    <w:p>
+      <w:pPr>
+        <w:rPr>
+          <w:lang w:val="el-GR"/>
+        </w:rPr>
+      </w:pPr>
+    </w:p>
+    <w:p>
+      <w:pPr>
+        <w:rPr>
+          <w:lang w:val="el-GR"/>
+        </w:rPr>
+      </w:pPr>
+    </w:p>
+    <w:p>
+      <w:pPr>
+        <w:rPr>
+          <w:lang w:val="el-GR"/>
+        </w:rPr>
+      </w:pPr>
+    </w:p>
+    <w:p>
+      <w:pPr>
+        <w:rPr>
+          <w:lang w:val="el-GR"/>
+        </w:rPr>
+      </w:pPr>
+      <w:r>
+        <w:rPr>
+          <w:lang w:val="el-GR"/>
+        </w:rPr>
+        <w:t>Σημείωση:</w:t>
+      </w:r>
+    </w:p>
+    <w:p>
+      <w:pPr>
+        <w:rPr>
+          <w:lang w:val="el-GR"/>
+        </w:rPr>
+      </w:pPr>
+      <w:r>
+        <w:rPr>
+          <w:lang w:val="el-GR"/>
+        </w:rPr>
+        <w:t xml:space="preserve">Το παραπάνω διάγραμμα σχεδιάστηκε με το </w:t>
+      </w:r>
+      <w:proofErr w:type="spellStart"/>
+      <w:r>
+        <w:rPr>
+          <w:lang w:val="el-GR"/>
+        </w:rPr>
+        <w:t>online</w:t>
+      </w:r>
+      <w:proofErr w:type="spellEnd"/>
+      <w:r>
+        <w:rPr>
+          <w:lang w:val="el-GR"/>
+        </w:rPr>
+        <w:t xml:space="preserve"> εργαλείο </w:t>
+      </w:r>
+      <w:r>
+        <w:t>diagrams</w:t>
+      </w:r>
+      <w:r>
+        <w:rPr>
+          <w:lang w:val="el-GR"/>
+        </w:rPr>
+        <w:t>.</w:t>
+      </w:r>
+      <w:r>
+        <w:t>net</w:t>
+      </w:r>
+      <w:r>
+        <w:rPr>
+          <w:lang w:val="el-GR"/>
+        </w:rPr>
+        <w:t xml:space="preserve"> (πρώην </w:t>
+      </w:r>
+      <w:r>
+        <w:t>draw</w:t>
+      </w:r>
+      <w:r>
+        <w:rPr>
+          <w:lang w:val="el-GR"/>
+        </w:rPr>
+        <w:t>.</w:t>
+      </w:r>
+      <w:r>
+        <w:t>io</w:t>
+      </w:r>
+      <w:r>
+        <w:rPr>
+          <w:lang w:val="el-GR"/>
+        </w:rPr>
+        <w:t xml:space="preserve">) στον </w:t>
+      </w:r>
+      <w:proofErr w:type="spellStart"/>
+      <w:r>
+        <w:rPr>
+          <w:lang w:val="el-GR"/>
+        </w:rPr>
+        <w:t>ιστότοπο</w:t>
+      </w:r>
+      <w:proofErr w:type="spellEnd"/>
+      <w:r>
+        <w:rPr>
+          <w:lang w:val="el-GR"/>
+        </w:rPr>
+        <w:t xml:space="preserve"> https://app.diagrams.net.</w:t>
+      </w:r>
+    </w:p>
+    <w:p>
+      <w:pPr>
+        <w:rPr>
+          <w:lang w:val="el-GR"/>
+        </w:rPr>
+      </w:pPr>
+      <w:r>
+        <w:rPr>
+          <w:lang w:val="el-GR"/>
+        </w:rPr>
+        <w:t xml:space="preserve">Επειδή, ίσως να μην προβάλλεται (χωρίς πολύ </w:t>
+      </w:r>
+      <w:proofErr w:type="spellStart"/>
+      <w:r>
+        <w:rPr>
+          <w:lang w:val="el-GR"/>
+        </w:rPr>
+        <w:t>zoom</w:t>
+      </w:r>
+      <w:proofErr w:type="spellEnd"/>
+      <w:r>
+        <w:rPr>
+          <w:lang w:val="el-GR"/>
+        </w:rPr>
+        <w:t xml:space="preserve">), θα υπάρχει και </w:t>
+      </w:r>
+      <w:proofErr w:type="spellStart"/>
+      <w:r>
+        <w:rPr>
+          <w:lang w:val="el-GR"/>
+        </w:rPr>
+        <w:t>extracted</w:t>
+      </w:r>
+      <w:proofErr w:type="spellEnd"/>
+      <w:r>
+        <w:rPr>
+          <w:lang w:val="el-GR"/>
+        </w:rPr>
+        <w:t xml:space="preserve"> ως </w:t>
+      </w:r>
+      <w:proofErr w:type="spellStart"/>
+      <w:r>
+        <w:t>png</w:t>
+      </w:r>
+      <w:proofErr w:type="spellEnd"/>
+      <w:r>
+        <w:rPr>
+          <w:lang w:val="el-GR"/>
+        </w:rPr>
+        <w:t xml:space="preserve"> στο </w:t>
+      </w:r>
+      <w:proofErr w:type="spellStart"/>
+      <w:r>
+        <w:rPr>
+          <w:lang w:val="el-GR"/>
+        </w:rPr>
+        <w:t>GitHub</w:t>
+      </w:r>
+      <w:proofErr w:type="spellEnd"/>
+      <w:r>
+        <w:rPr>
+          <w:lang w:val="el-GR"/>
+        </w:rPr>
+        <w:t xml:space="preserve"> της ομάδας. Μπορεί να βρεθεί στο ακόλουθο σύνδεσμο:</w:t>
+      </w:r>
+    </w:p>
+    <w:p>
+      <w:pPr>
+        <w:rPr>
+          <w:lang w:val="el-GR"/>
+        </w:rPr>
+      </w:pPr>
+      <w:hyperlink r:id="rId22" w:history="1">
+        <w:proofErr w:type="spellStart"/>
+        <w:r>
+          <w:rPr>
+            <w:rStyle w:val="-"/>
+          </w:rPr>
+          <w:t>SoftEngProject</w:t>
+        </w:r>
+        <w:proofErr w:type="spellEnd"/>
+        <w:r>
+          <w:rPr>
+            <w:rStyle w:val="-"/>
+            <w:lang w:val="el-GR"/>
+          </w:rPr>
+          <w:t>2021/</w:t>
+        </w:r>
+        <w:proofErr w:type="spellStart"/>
+        <w:r>
+          <w:rPr>
+            <w:rStyle w:val="-"/>
+          </w:rPr>
+          <w:t>RobustnessSafetyReview</w:t>
+        </w:r>
+        <w:proofErr w:type="spellEnd"/>
+        <w:r>
+          <w:rPr>
+            <w:rStyle w:val="-"/>
+            <w:lang w:val="el-GR"/>
+          </w:rPr>
+          <w:t>.</w:t>
+        </w:r>
+        <w:proofErr w:type="spellStart"/>
+        <w:r>
+          <w:rPr>
+            <w:rStyle w:val="-"/>
+          </w:rPr>
+          <w:t>png</w:t>
+        </w:r>
+        <w:proofErr w:type="spellEnd"/>
+        <w:r>
+          <w:rPr>
+            <w:rStyle w:val="-"/>
+            <w:lang w:val="el-GR"/>
+          </w:rPr>
+          <w:t xml:space="preserve"> </w:t>
+        </w:r>
+        <w:r>
+          <w:rPr>
+            <w:rStyle w:val="-"/>
+          </w:rPr>
+          <w:t>at</w:t>
+        </w:r>
+        <w:r>
+          <w:rPr>
+            <w:rStyle w:val="-"/>
+            <w:lang w:val="el-GR"/>
+          </w:rPr>
+          <w:t xml:space="preserve"> </w:t>
+        </w:r>
+        <w:r>
+          <w:rPr>
+            <w:rStyle w:val="-"/>
+          </w:rPr>
+          <w:t>main</w:t>
+        </w:r>
+        <w:r>
+          <w:rPr>
+            <w:rStyle w:val="-"/>
+            <w:lang w:val="el-GR"/>
+          </w:rPr>
+          <w:t xml:space="preserve"> · </w:t>
+        </w:r>
+        <w:r>
+          <w:rPr>
+            <w:rStyle w:val="-"/>
+          </w:rPr>
+          <w:t>Mario</w:t>
+        </w:r>
+        <w:r>
+          <w:rPr>
+            <w:rStyle w:val="-"/>
+            <w:lang w:val="el-GR"/>
+          </w:rPr>
+          <w:t>-</w:t>
+        </w:r>
+        <w:r>
+          <w:rPr>
+            <w:rStyle w:val="-"/>
+          </w:rPr>
+          <w:t>Sama</w:t>
+        </w:r>
+        <w:r>
+          <w:rPr>
+            <w:rStyle w:val="-"/>
+            <w:lang w:val="el-GR"/>
+          </w:rPr>
+          <w:t>/</w:t>
+        </w:r>
+        <w:proofErr w:type="spellStart"/>
+        <w:r>
+          <w:rPr>
+            <w:rStyle w:val="-"/>
+          </w:rPr>
+          <w:t>SoftEngProject</w:t>
+        </w:r>
+        <w:proofErr w:type="spellEnd"/>
+        <w:r>
+          <w:rPr>
+            <w:rStyle w:val="-"/>
+            <w:lang w:val="el-GR"/>
+          </w:rPr>
+          <w:t>2021 (</w:t>
+        </w:r>
+        <w:proofErr w:type="spellStart"/>
+        <w:r>
+          <w:rPr>
+            <w:rStyle w:val="-"/>
+          </w:rPr>
+          <w:t>github</w:t>
+        </w:r>
+        <w:proofErr w:type="spellEnd"/>
+        <w:r>
+          <w:rPr>
+            <w:rStyle w:val="-"/>
+            <w:lang w:val="el-GR"/>
+          </w:rPr>
+          <w:t>.</w:t>
+        </w:r>
+        <w:r>
+          <w:rPr>
+            <w:rStyle w:val="-"/>
+          </w:rPr>
+          <w:t>com</w:t>
+        </w:r>
+        <w:r>
+          <w:rPr>
+            <w:rStyle w:val="-"/>
+            <w:lang w:val="el-GR"/>
+          </w:rPr>
+          <w:t>)</w:t>
+        </w:r>
+      </w:hyperlink>
+    </w:p>
+    <w:p>
+      <w:pPr>
+        <w:rPr>
+          <w:lang w:val="el-GR"/>
+        </w:rPr>
+      </w:pPr>
+    </w:p>
+    <w:p>
+      <w:pPr>
+        <w:rPr>
+          <w:lang w:val="el-GR"/>
+        </w:rPr>
+      </w:pPr>
+    </w:p>
+    <w:p>
+      <w:pPr>
+        <w:rPr>
+          <w:lang w:val="el-GR"/>
+        </w:rPr>
+      </w:pPr>
+    </w:p>
+    <w:p>
+      <w:pPr>
+        <w:rPr>
+          <w:lang w:val="el-GR"/>
+        </w:rPr>
+      </w:pPr>
+    </w:p>
+    <w:p>
+      <w:pPr>
+        <w:rPr>
+          <w:lang w:val="el-GR"/>
+        </w:rPr>
+      </w:pPr>
+    </w:p>
+    <w:p>
+      <w:pPr>
+        <w:jc w:val="center"/>
         <w:rPr>
           <w:b/>
           <w:bCs/>
           <w:sz w:val="32"/>
           <w:szCs w:val="32"/>
-        </w:rPr>
-        <w:t>Robustness</w:t>
-      </w:r>
-      <w:r>
-        <w:rPr>
-          <w:b/>
-          <w:bCs/>
-          <w:sz w:val="32"/>
-          <w:szCs w:val="32"/>
-          <w:lang w:val="el-GR"/>
-        </w:rPr>
-        <w:t xml:space="preserve"> </w:t>
-      </w:r>
-      <w:r>
-        <w:rPr>
-          <w:b/>
-          <w:bCs/>
-          <w:sz w:val="32"/>
-          <w:szCs w:val="32"/>
-        </w:rPr>
-        <w:t>Safety</w:t>
-      </w:r>
-      <w:r>
-        <w:rPr>
-          <w:b/>
-          <w:bCs/>
-          <w:sz w:val="32"/>
-          <w:szCs w:val="32"/>
-          <w:lang w:val="el-GR"/>
-        </w:rPr>
-        <w:t xml:space="preserve"> </w:t>
-      </w:r>
-      <w:r>
-        <w:rPr>
-          <w:b/>
-          <w:bCs/>
-          <w:sz w:val="32"/>
-          <w:szCs w:val="32"/>
-        </w:rPr>
-        <w:t>Review</w:t>
-      </w:r>
-    </w:p>
-    <w:p>
-      <w:pPr>
-        <w:rPr>
-          <w:lang w:val="el-GR"/>
-        </w:rPr>
-      </w:pPr>
-    </w:p>
-    <w:p>
-      <w:pPr>
-        <w:rPr>
-          <w:lang w:val="el-GR"/>
-        </w:rPr>
-      </w:pPr>
-    </w:p>
-    <w:p>
-      <w:pPr>
-        <w:rPr>
-          <w:lang w:val="el-GR"/>
-        </w:rPr>
-      </w:pPr>
-    </w:p>
-    <w:p>
-      <w:pPr>
-        <w:rPr>
-          <w:lang w:val="el-GR"/>
-        </w:rPr>
-      </w:pPr>
-      <w:r>
-        <w:rPr>
-          <w:lang w:val="el-GR"/>
-        </w:rPr>
-        <w:t>Σημείωση:</w:t>
-      </w:r>
-    </w:p>
-    <w:p>
-      <w:pPr>
-        <w:rPr>
-          <w:lang w:val="el-GR"/>
-        </w:rPr>
-      </w:pPr>
-      <w:r>
-        <w:rPr>
-          <w:lang w:val="el-GR"/>
-        </w:rPr>
-        <w:t xml:space="preserve">Το παραπάνω διάγραμμα σχεδιάστηκε με το </w:t>
-      </w:r>
-      <w:proofErr w:type="spellStart"/>
-      <w:r>
-        <w:rPr>
-          <w:lang w:val="el-GR"/>
-        </w:rPr>
-        <w:t>online</w:t>
-      </w:r>
-      <w:proofErr w:type="spellEnd"/>
-      <w:r>
-        <w:rPr>
-          <w:lang w:val="el-GR"/>
-        </w:rPr>
-        <w:t xml:space="preserve"> εργαλείο </w:t>
-      </w:r>
-      <w:r>
-        <w:t>diagrams</w:t>
-      </w:r>
-      <w:r>
-        <w:rPr>
-          <w:lang w:val="el-GR"/>
-        </w:rPr>
-        <w:t>.</w:t>
-      </w:r>
-      <w:r>
-        <w:t>net</w:t>
-      </w:r>
-      <w:r>
-        <w:rPr>
-          <w:lang w:val="el-GR"/>
-        </w:rPr>
-        <w:t xml:space="preserve"> (πρώην </w:t>
-      </w:r>
-      <w:r>
-        <w:t>draw</w:t>
-      </w:r>
-      <w:r>
-        <w:rPr>
-          <w:lang w:val="el-GR"/>
-        </w:rPr>
-        <w:t>.</w:t>
-      </w:r>
-      <w:r>
-        <w:t>io</w:t>
-      </w:r>
-      <w:r>
-        <w:rPr>
-          <w:lang w:val="el-GR"/>
-        </w:rPr>
-        <w:t xml:space="preserve">) στον </w:t>
-      </w:r>
-      <w:proofErr w:type="spellStart"/>
-      <w:r>
-        <w:rPr>
-          <w:lang w:val="el-GR"/>
-        </w:rPr>
-        <w:t>ιστότοπο</w:t>
-      </w:r>
-      <w:proofErr w:type="spellEnd"/>
-      <w:r>
-        <w:rPr>
-          <w:lang w:val="el-GR"/>
-        </w:rPr>
-        <w:t xml:space="preserve"> https://app.diagrams.net.</w:t>
-      </w:r>
-    </w:p>
-    <w:p>
-      <w:pPr>
-        <w:rPr>
-          <w:lang w:val="el-GR"/>
-        </w:rPr>
-      </w:pPr>
-      <w:r>
-        <w:rPr>
-          <w:lang w:val="el-GR"/>
-        </w:rPr>
-        <w:t xml:space="preserve">Επειδή, ίσως να μην προβάλλεται (χωρίς πολύ </w:t>
-      </w:r>
-      <w:proofErr w:type="spellStart"/>
-      <w:r>
-        <w:rPr>
-          <w:lang w:val="el-GR"/>
-        </w:rPr>
-        <w:t>zoom</w:t>
-      </w:r>
-      <w:proofErr w:type="spellEnd"/>
-      <w:r>
-        <w:rPr>
-          <w:lang w:val="el-GR"/>
-        </w:rPr>
-        <w:t xml:space="preserve">), θα υπάρχει και </w:t>
-      </w:r>
-      <w:proofErr w:type="spellStart"/>
-      <w:r>
-        <w:rPr>
-          <w:lang w:val="el-GR"/>
-        </w:rPr>
-        <w:t>extracted</w:t>
-      </w:r>
-      <w:proofErr w:type="spellEnd"/>
-      <w:r>
-        <w:rPr>
-          <w:lang w:val="el-GR"/>
-        </w:rPr>
-        <w:t xml:space="preserve"> ως </w:t>
-      </w:r>
-      <w:proofErr w:type="spellStart"/>
-      <w:r>
-        <w:t>png</w:t>
-      </w:r>
-      <w:proofErr w:type="spellEnd"/>
-      <w:r>
-        <w:rPr>
-          <w:lang w:val="el-GR"/>
-        </w:rPr>
-        <w:t xml:space="preserve"> στο </w:t>
-      </w:r>
-      <w:proofErr w:type="spellStart"/>
-      <w:r>
-        <w:rPr>
-          <w:lang w:val="el-GR"/>
-        </w:rPr>
-        <w:t>GitHub</w:t>
-      </w:r>
-      <w:proofErr w:type="spellEnd"/>
-      <w:r>
-        <w:rPr>
-          <w:lang w:val="el-GR"/>
-        </w:rPr>
-        <w:t xml:space="preserve"> της ομάδας. Μπορεί να βρεθεί στο ακόλουθο σύνδεσμο:</w:t>
-      </w:r>
-    </w:p>
-    <w:p>
-      <w:pPr>
-        <w:rPr>
-          <w:lang w:val="el-GR"/>
-        </w:rPr>
-      </w:pPr>
-      <w:hyperlink r:id="rId22" w:history="1">
-        <w:proofErr w:type="spellStart"/>
-        <w:r>
-          <w:rPr>
-            <w:rStyle w:val="-"/>
-          </w:rPr>
-          <w:t>SoftEngProject</w:t>
-        </w:r>
-        <w:proofErr w:type="spellEnd"/>
-        <w:r>
-          <w:rPr>
-            <w:rStyle w:val="-"/>
-            <w:lang w:val="el-GR"/>
-          </w:rPr>
-          <w:t>2021/</w:t>
-        </w:r>
-        <w:proofErr w:type="spellStart"/>
-        <w:r>
-          <w:rPr>
-            <w:rStyle w:val="-"/>
-          </w:rPr>
-          <w:t>RobustnessSafetyReview</w:t>
-        </w:r>
-        <w:proofErr w:type="spellEnd"/>
-        <w:r>
-          <w:rPr>
-            <w:rStyle w:val="-"/>
-            <w:lang w:val="el-GR"/>
-          </w:rPr>
-          <w:t>.</w:t>
-        </w:r>
-        <w:proofErr w:type="spellStart"/>
-        <w:r>
-          <w:rPr>
-            <w:rStyle w:val="-"/>
-          </w:rPr>
-          <w:t>png</w:t>
-        </w:r>
-        <w:proofErr w:type="spellEnd"/>
-        <w:r>
-          <w:rPr>
-            <w:rStyle w:val="-"/>
-            <w:lang w:val="el-GR"/>
-          </w:rPr>
-          <w:t xml:space="preserve"> </w:t>
-        </w:r>
-        <w:r>
-          <w:rPr>
-            <w:rStyle w:val="-"/>
-          </w:rPr>
-          <w:t>at</w:t>
-        </w:r>
-        <w:r>
-          <w:rPr>
-            <w:rStyle w:val="-"/>
-            <w:lang w:val="el-GR"/>
-          </w:rPr>
-          <w:t xml:space="preserve"> </w:t>
-        </w:r>
-        <w:r>
-          <w:rPr>
-            <w:rStyle w:val="-"/>
-          </w:rPr>
-          <w:t>main</w:t>
-        </w:r>
-        <w:r>
-          <w:rPr>
-            <w:rStyle w:val="-"/>
-            <w:lang w:val="el-GR"/>
-          </w:rPr>
-          <w:t xml:space="preserve"> · </w:t>
-        </w:r>
-        <w:r>
-          <w:rPr>
-            <w:rStyle w:val="-"/>
-          </w:rPr>
-          <w:t>Mario</w:t>
-        </w:r>
-        <w:r>
-          <w:rPr>
-            <w:rStyle w:val="-"/>
-            <w:lang w:val="el-GR"/>
-          </w:rPr>
-          <w:t>-</w:t>
-        </w:r>
-        <w:r>
-          <w:rPr>
-            <w:rStyle w:val="-"/>
-          </w:rPr>
-          <w:t>Sama</w:t>
-        </w:r>
-        <w:r>
-          <w:rPr>
-            <w:rStyle w:val="-"/>
-            <w:lang w:val="el-GR"/>
-          </w:rPr>
-          <w:t>/</w:t>
-        </w:r>
-        <w:proofErr w:type="spellStart"/>
-        <w:r>
-          <w:rPr>
-            <w:rStyle w:val="-"/>
-          </w:rPr>
-          <w:t>SoftEngProject</w:t>
-        </w:r>
-        <w:proofErr w:type="spellEnd"/>
-        <w:r>
-          <w:rPr>
-            <w:rStyle w:val="-"/>
-            <w:lang w:val="el-GR"/>
-          </w:rPr>
-          <w:t>2021 (</w:t>
-        </w:r>
-        <w:proofErr w:type="spellStart"/>
-        <w:r>
-          <w:rPr>
-            <w:rStyle w:val="-"/>
-          </w:rPr>
-          <w:t>github</w:t>
-        </w:r>
-        <w:proofErr w:type="spellEnd"/>
-        <w:r>
-          <w:rPr>
-            <w:rStyle w:val="-"/>
-            <w:lang w:val="el-GR"/>
-          </w:rPr>
-          <w:t>.</w:t>
-        </w:r>
-        <w:r>
-          <w:rPr>
-            <w:rStyle w:val="-"/>
-          </w:rPr>
-          <w:t>com</w:t>
-        </w:r>
-        <w:r>
-          <w:rPr>
-            <w:rStyle w:val="-"/>
-            <w:lang w:val="el-GR"/>
-          </w:rPr>
-          <w:t>)</w:t>
-        </w:r>
-      </w:hyperlink>
-    </w:p>
-    <w:p>
-      <w:pPr>
-        <w:rPr>
-          <w:lang w:val="el-GR"/>
-        </w:rPr>
-      </w:pPr>
-    </w:p>
-    <w:p>
-      <w:pPr>
-        <w:rPr>
-          <w:lang w:val="el-GR"/>
-        </w:rPr>
-      </w:pPr>
-    </w:p>
-    <w:p>
-      <w:pPr>
-        <w:rPr>
-          <w:lang w:val="el-GR"/>
-        </w:rPr>
-      </w:pPr>
-    </w:p>
-    <w:p>
-      <w:pPr>
-        <w:rPr>
-          <w:lang w:val="el-GR"/>
-        </w:rPr>
-      </w:pPr>
-    </w:p>
-    <w:p>
-      <w:pPr>
-        <w:rPr>
-          <w:lang w:val="el-GR"/>
-        </w:rPr>
-      </w:pPr>
-    </w:p>
-    <w:p>
-      <w:pPr>
-        <w:jc w:val="center"/>
-        <w:rPr>
-          <w:b/>
-          <w:bCs/>
-          <w:sz w:val="32"/>
-          <w:szCs w:val="32"/>
-          <w:lang w:val="el-GR"/>
-        </w:rPr>
-      </w:pPr>
-      <w:r>
-        <w:rPr>
-          <w:b/>
-          <w:bCs/>
-          <w:sz w:val="32"/>
-          <w:szCs w:val="32"/>
-        </w:rPr>
-        <w:lastRenderedPageBreak/>
-        <w:t>Robustness</w:t>
-      </w:r>
-      <w:r>
-        <w:rPr>
-          <w:b/>
-          <w:bCs/>
-          <w:sz w:val="32"/>
-          <w:szCs w:val="32"/>
-          <w:lang w:val="el-GR"/>
-        </w:rPr>
-        <w:t xml:space="preserve"> </w:t>
-      </w:r>
-      <w:r>
-        <w:rPr>
-          <w:b/>
-          <w:bCs/>
-          <w:sz w:val="32"/>
-          <w:szCs w:val="32"/>
-        </w:rPr>
-        <w:t>Select</w:t>
-      </w:r>
-      <w:r>
-        <w:rPr>
-          <w:b/>
-          <w:bCs/>
-          <w:sz w:val="32"/>
-          <w:szCs w:val="32"/>
-          <w:lang w:val="el-GR"/>
-        </w:rPr>
-        <w:t xml:space="preserve"> </w:t>
-      </w:r>
-      <w:r>
-        <w:rPr>
-          <w:b/>
-          <w:bCs/>
-          <w:sz w:val="32"/>
-          <w:szCs w:val="32"/>
-        </w:rPr>
-        <w:t>Destination</w:t>
-      </w:r>
-    </w:p>
-    <w:p>
-      <w:pPr>
-        <w:rPr>
           <w:lang w:val="el-GR"/>
         </w:rPr>
       </w:pPr>
@@ -5242,13 +5215,13 @@
           <w:lang w:val="el-GR"/>
         </w:rPr>
         <w:drawing>
-          <wp:anchor distT="0" distB="0" distL="114300" distR="114300" simplePos="0" relativeHeight="251666432" behindDoc="0" locked="0" layoutInCell="1" allowOverlap="1" wp14:anchorId="7877A8A8" wp14:editId="218E36A9">
+          <wp:anchor distT="0" distB="0" distL="114300" distR="114300" simplePos="0" relativeHeight="251666432" behindDoc="0" locked="0" layoutInCell="1" allowOverlap="1" wp14:anchorId="7877A8A8" wp14:editId="15A893BC">
             <wp:simplePos x="0" y="0"/>
             <wp:positionH relativeFrom="margin">
               <wp:posOffset>933450</wp:posOffset>
             </wp:positionH>
             <wp:positionV relativeFrom="margin">
-              <wp:posOffset>390525</wp:posOffset>
+              <wp:posOffset>1219200</wp:posOffset>
             </wp:positionV>
             <wp:extent cx="3983990" cy="5267325"/>
             <wp:effectExtent l="0" t="0" r="0" b="9525"/>
@@ -5304,13 +5277,53 @@
           </wp:anchor>
         </w:drawing>
       </w:r>
-    </w:p>
-    <w:p>
-      <w:pPr>
-        <w:rPr>
-          <w:lang w:val="el-GR"/>
-        </w:rPr>
-      </w:pPr>
+      <w:r>
+        <w:rPr>
+          <w:b/>
+          <w:bCs/>
+          <w:sz w:val="32"/>
+          <w:szCs w:val="32"/>
+        </w:rPr>
+        <w:t>Robustness</w:t>
+      </w:r>
+      <w:r>
+        <w:rPr>
+          <w:b/>
+          <w:bCs/>
+          <w:sz w:val="32"/>
+          <w:szCs w:val="32"/>
+          <w:lang w:val="el-GR"/>
+        </w:rPr>
+        <w:t xml:space="preserve"> </w:t>
+      </w:r>
+      <w:r>
+        <w:rPr>
+          <w:b/>
+          <w:bCs/>
+          <w:sz w:val="32"/>
+          <w:szCs w:val="32"/>
+        </w:rPr>
+        <w:t>Select</w:t>
+      </w:r>
+      <w:r>
+        <w:rPr>
+          <w:b/>
+          <w:bCs/>
+          <w:sz w:val="32"/>
+          <w:szCs w:val="32"/>
+          <w:lang w:val="el-GR"/>
+        </w:rPr>
+        <w:t xml:space="preserve"> </w:t>
+      </w:r>
+      <w:r>
+        <w:rPr>
+          <w:b/>
+          <w:bCs/>
+          <w:sz w:val="32"/>
+          <w:szCs w:val="32"/>
+        </w:rPr>
+        <w:t>Destination</w:t>
+      </w:r>
     </w:p>
     <w:p>
       <w:pPr>
@@ -5765,53 +5778,17 @@
         <w:rPr>
           <w:b/>
           <w:bCs/>
-          <w:sz w:val="32"/>
-          <w:szCs w:val="32"/>
-        </w:rPr>
-        <w:lastRenderedPageBreak/>
-        <w:t>Robustness</w:t>
-      </w:r>
-      <w:r>
-        <w:rPr>
-          <w:b/>
-          <w:bCs/>
-          <w:sz w:val="32"/>
-          <w:szCs w:val="32"/>
-          <w:lang w:val="el-GR"/>
-        </w:rPr>
-        <w:t xml:space="preserve"> </w:t>
-      </w:r>
-      <w:r>
-        <w:rPr>
-          <w:b/>
-          <w:bCs/>
-          <w:sz w:val="32"/>
-          <w:szCs w:val="32"/>
-        </w:rPr>
-        <w:t>Suggestion</w:t>
-      </w:r>
-    </w:p>
-    <w:p>
-      <w:pPr>
-        <w:rPr>
-          <w:lang w:val="el-GR"/>
-        </w:rPr>
-      </w:pPr>
-      <w:r>
-        <w:rPr>
-          <w:b/>
-          <w:bCs/>
           <w:noProof/>
           <w:lang w:val="el-GR"/>
         </w:rPr>
         <w:drawing>
-          <wp:anchor distT="0" distB="0" distL="114300" distR="114300" simplePos="0" relativeHeight="251667456" behindDoc="0" locked="0" layoutInCell="1" allowOverlap="1" wp14:anchorId="67D3AE29" wp14:editId="3ECD40A6">
+          <wp:anchor distT="0" distB="0" distL="114300" distR="114300" simplePos="0" relativeHeight="251667456" behindDoc="0" locked="0" layoutInCell="1" allowOverlap="1" wp14:anchorId="67D3AE29" wp14:editId="1105BCFC">
             <wp:simplePos x="0" y="0"/>
             <wp:positionH relativeFrom="margin">
               <wp:posOffset>895350</wp:posOffset>
             </wp:positionH>
             <wp:positionV relativeFrom="margin">
-              <wp:posOffset>342900</wp:posOffset>
+              <wp:posOffset>647700</wp:posOffset>
             </wp:positionV>
             <wp:extent cx="4006850" cy="5638800"/>
             <wp:effectExtent l="0" t="0" r="0" b="0"/>
@@ -5867,6 +5844,41 @@
           </wp:anchor>
         </w:drawing>
       </w:r>
+      <w:r>
+        <w:rPr>
+          <w:b/>
+          <w:bCs/>
+          <w:sz w:val="32"/>
+          <w:szCs w:val="32"/>
+        </w:rPr>
+        <w:t>Robustness</w:t>
+      </w:r>
+      <w:r>
+        <w:rPr>
+          <w:b/>
+          <w:bCs/>
+          <w:sz w:val="32"/>
+          <w:szCs w:val="32"/>
+          <w:lang w:val="el-GR"/>
+        </w:rPr>
+        <w:t xml:space="preserve"> </w:t>
+      </w:r>
+      <w:r>
+        <w:rPr>
+          <w:b/>
+          <w:bCs/>
+          <w:sz w:val="32"/>
+          <w:szCs w:val="32"/>
+        </w:rPr>
+        <w:t>Suggestion</w:t>
+      </w:r>
+    </w:p>
+    <w:p>
+      <w:pPr>
+        <w:rPr>
+          <w:lang w:val="el-GR"/>
+        </w:rPr>
+      </w:pPr>
     </w:p>
     <w:p>
       <w:pPr>
@@ -6337,7 +6349,6 @@
           <w:sz w:val="32"/>
           <w:szCs w:val="32"/>
         </w:rPr>
-        <w:lastRenderedPageBreak/>
         <w:t>Robustness Upload Data</w:t>
       </w:r>
     </w:p>

</xml_diff>

<commit_message>
Προσθηκη link στο Robustness-diagramsv0.2
</commit_message>
<xml_diff>
--- a/Documents/Scrum Cycle 4/Robustness-diagrams-v0.2.docx
+++ b/Documents/Scrum Cycle 4/Robustness-diagrams-v0.2.docx
@@ -3726,6 +3726,13 @@
     </w:p>
     <w:p>
       <w:pPr>
+        <w:rPr>
+          <w:lang w:val="el-GR"/>
+        </w:rPr>
+      </w:pPr>
+    </w:p>
+    <w:p>
+      <w:pPr>
         <w:jc w:val="center"/>
         <w:rPr>
           <w:b/>
@@ -3742,6 +3749,7 @@
           <w:sz w:val="32"/>
           <w:szCs w:val="32"/>
         </w:rPr>
+        <w:lastRenderedPageBreak/>
         <w:t>Robustness</w:t>
       </w:r>
       <w:r>
@@ -3795,7 +3803,6 @@
           <w:noProof/>
           <w:lang w:val="el-GR"/>
         </w:rPr>
-        <w:lastRenderedPageBreak/>
         <w:drawing>
           <wp:anchor distT="0" distB="0" distL="114300" distR="114300" simplePos="0" relativeHeight="251663360" behindDoc="0" locked="0" layoutInCell="1" allowOverlap="1" wp14:anchorId="1BC4559E" wp14:editId="730208C6">
             <wp:simplePos x="0" y="0"/>
@@ -4855,6 +4862,7 @@
         <w:rPr>
           <w:b/>
           <w:bCs/>
+          <w:color w:val="5B9BD5" w:themeColor="accent5"/>
           <w:sz w:val="32"/>
           <w:szCs w:val="32"/>
           <w:lang w:val="el-GR"/>
@@ -4864,6 +4872,7 @@
         <w:rPr>
           <w:b/>
           <w:bCs/>
+          <w:color w:val="5B9BD5" w:themeColor="accent5"/>
           <w:sz w:val="32"/>
           <w:szCs w:val="32"/>
         </w:rPr>
@@ -4874,6 +4883,7 @@
         <w:rPr>
           <w:b/>
           <w:bCs/>
+          <w:color w:val="5B9BD5" w:themeColor="accent5"/>
           <w:sz w:val="32"/>
           <w:szCs w:val="32"/>
           <w:lang w:val="el-GR"/>
@@ -4884,6 +4894,7 @@
         <w:rPr>
           <w:b/>
           <w:bCs/>
+          <w:color w:val="5B9BD5" w:themeColor="accent5"/>
           <w:sz w:val="32"/>
           <w:szCs w:val="32"/>
         </w:rPr>
@@ -4893,6 +4904,7 @@
         <w:rPr>
           <w:b/>
           <w:bCs/>
+          <w:color w:val="5B9BD5" w:themeColor="accent5"/>
           <w:sz w:val="32"/>
           <w:szCs w:val="32"/>
           <w:lang w:val="el-GR"/>
@@ -4903,6 +4915,7 @@
         <w:rPr>
           <w:b/>
           <w:bCs/>
+          <w:color w:val="5B9BD5" w:themeColor="accent5"/>
           <w:sz w:val="32"/>
           <w:szCs w:val="32"/>
         </w:rPr>
@@ -5162,189 +5175,19 @@
       </w:r>
     </w:p>
     <w:p>
-      <w:pPr>
-        <w:rPr>
-          <w:lang w:val="el-GR"/>
-        </w:rPr>
-      </w:pPr>
       <w:hyperlink r:id="rId22" w:history="1">
-        <w:proofErr w:type="spellStart"/>
-        <w:r>
-          <w:rPr>
-            <w:rStyle w:val="-"/>
-          </w:rPr>
-          <w:t>SoftEngProject</w:t>
-        </w:r>
-        <w:proofErr w:type="spellEnd"/>
-        <w:r>
-          <w:rPr>
-            <w:rStyle w:val="-"/>
-            <w:lang w:val="el-GR"/>
-          </w:rPr>
-          <w:t>2021/</w:t>
-        </w:r>
-        <w:proofErr w:type="spellStart"/>
-        <w:r>
-          <w:rPr>
-            <w:rStyle w:val="-"/>
-          </w:rPr>
-          <w:t>RobustnessSafetyReview</w:t>
-        </w:r>
-        <w:proofErr w:type="spellEnd"/>
-        <w:r>
-          <w:rPr>
-            <w:rStyle w:val="-"/>
-            <w:lang w:val="el-GR"/>
-          </w:rPr>
-          <w:t>.</w:t>
-        </w:r>
-        <w:proofErr w:type="spellStart"/>
-        <w:r>
-          <w:rPr>
-            <w:rStyle w:val="-"/>
-          </w:rPr>
-          <w:t>png</w:t>
-        </w:r>
-        <w:proofErr w:type="spellEnd"/>
-        <w:r>
-          <w:rPr>
-            <w:rStyle w:val="-"/>
-            <w:lang w:val="el-GR"/>
-          </w:rPr>
-          <w:t xml:space="preserve"> </w:t>
-        </w:r>
-        <w:r>
-          <w:rPr>
-            <w:rStyle w:val="-"/>
-          </w:rPr>
-          <w:t>at</w:t>
-        </w:r>
-        <w:r>
-          <w:rPr>
-            <w:rStyle w:val="-"/>
-            <w:lang w:val="el-GR"/>
-          </w:rPr>
-          <w:t xml:space="preserve"> </w:t>
-        </w:r>
-        <w:r>
-          <w:rPr>
-            <w:rStyle w:val="-"/>
-          </w:rPr>
-          <w:t>main</w:t>
-        </w:r>
-        <w:r>
-          <w:rPr>
-            <w:rStyle w:val="-"/>
-            <w:lang w:val="el-GR"/>
-          </w:rPr>
-          <w:t xml:space="preserve"> · </w:t>
-        </w:r>
-        <w:r>
-          <w:rPr>
-            <w:rStyle w:val="-"/>
-          </w:rPr>
-          <w:t>Mario</w:t>
-        </w:r>
-        <w:r>
-          <w:rPr>
-            <w:rStyle w:val="-"/>
-            <w:lang w:val="el-GR"/>
-          </w:rPr>
-          <w:t>-</w:t>
-        </w:r>
-        <w:r>
-          <w:rPr>
-            <w:rStyle w:val="-"/>
-          </w:rPr>
-          <w:t>Sama</w:t>
-        </w:r>
-        <w:r>
-          <w:rPr>
-            <w:rStyle w:val="-"/>
-            <w:lang w:val="el-GR"/>
-          </w:rPr>
-          <w:t>/</w:t>
-        </w:r>
-        <w:proofErr w:type="spellStart"/>
-        <w:r>
-          <w:rPr>
-            <w:rStyle w:val="-"/>
-          </w:rPr>
-          <w:t>SoftEngProject</w:t>
-        </w:r>
-        <w:proofErr w:type="spellEnd"/>
-        <w:r>
-          <w:rPr>
-            <w:rStyle w:val="-"/>
-            <w:lang w:val="el-GR"/>
-          </w:rPr>
-          <w:t>2021 (</w:t>
-        </w:r>
-        <w:proofErr w:type="spellStart"/>
-        <w:r>
-          <w:rPr>
-            <w:rStyle w:val="-"/>
-          </w:rPr>
-          <w:t>github</w:t>
-        </w:r>
-        <w:proofErr w:type="spellEnd"/>
-        <w:r>
-          <w:rPr>
-            <w:rStyle w:val="-"/>
-            <w:lang w:val="el-GR"/>
-          </w:rPr>
-          <w:t>.</w:t>
-        </w:r>
-        <w:r>
-          <w:rPr>
-            <w:rStyle w:val="-"/>
-          </w:rPr>
-          <w:t>com</w:t>
-        </w:r>
-        <w:r>
-          <w:rPr>
-            <w:rStyle w:val="-"/>
-            <w:lang w:val="el-GR"/>
-          </w:rPr>
-          <w:t>)</w:t>
+        <w:r>
+          <w:rPr>
+            <w:rStyle w:val="-"/>
+          </w:rPr>
+          <w:t>SoftEngProject2021/RobustnessSafetyReview.png at main · Mario-Sama/SoftEngProject2021 (github.com)</w:t>
         </w:r>
       </w:hyperlink>
     </w:p>
-    <w:p>
-      <w:pPr>
-        <w:rPr>
-          <w:lang w:val="el-GR"/>
-        </w:rPr>
-      </w:pPr>
-    </w:p>
-    <w:p>
-      <w:pPr>
-        <w:rPr>
-          <w:lang w:val="el-GR"/>
-        </w:rPr>
-      </w:pPr>
-    </w:p>
-    <w:p>
-      <w:pPr>
-        <w:rPr>
-          <w:lang w:val="el-GR"/>
-        </w:rPr>
-      </w:pPr>
-    </w:p>
-    <w:p>
-      <w:pPr>
-        <w:rPr>
-          <w:lang w:val="el-GR"/>
-        </w:rPr>
-      </w:pPr>
-    </w:p>
-    <w:p>
-      <w:pPr>
-        <w:rPr>
-          <w:lang w:val="el-GR"/>
-        </w:rPr>
-      </w:pPr>
-    </w:p>
+    <w:p/>
+    <w:p/>
+    <w:p/>
+    <w:p/>
     <w:p>
       <w:pPr>
         <w:jc w:val="center"/>

</xml_diff>

<commit_message>
Domain v0.3 added - Sequence Diagram under construction
</commit_message>
<xml_diff>
--- a/Documents/Scrum Cycle 4/Robustness-diagrams-v0.2.docx
+++ b/Documents/Scrum Cycle 4/Robustness-diagrams-v0.2.docx
@@ -2692,6 +2692,7 @@
       <w:r>
         <w:rPr>
           <w:noProof/>
+          <w:color w:val="5B9BD5" w:themeColor="accent5"/>
           <w:lang w:val="el-GR"/>
         </w:rPr>
         <w:drawing>
@@ -2755,6 +2756,7 @@
         <w:rPr>
           <w:b/>
           <w:bCs/>
+          <w:color w:val="5B9BD5" w:themeColor="accent5"/>
           <w:sz w:val="32"/>
           <w:szCs w:val="32"/>
         </w:rPr>
@@ -2764,6 +2766,7 @@
         <w:rPr>
           <w:b/>
           <w:bCs/>
+          <w:color w:val="5B9BD5" w:themeColor="accent5"/>
           <w:sz w:val="32"/>
           <w:szCs w:val="32"/>
           <w:lang w:val="el-GR"/>
@@ -2774,6 +2777,7 @@
         <w:rPr>
           <w:b/>
           <w:bCs/>
+          <w:color w:val="5B9BD5" w:themeColor="accent5"/>
           <w:sz w:val="32"/>
           <w:szCs w:val="32"/>
         </w:rPr>
@@ -5175,19 +5179,182 @@
       </w:r>
     </w:p>
     <w:p>
+      <w:pPr>
+        <w:rPr>
+          <w:lang w:val="el-GR"/>
+        </w:rPr>
+      </w:pPr>
       <w:hyperlink r:id="rId22" w:history="1">
-        <w:r>
-          <w:rPr>
-            <w:rStyle w:val="-"/>
-          </w:rPr>
-          <w:t>SoftEngProject2021/RobustnessSafetyReview.png at main · Mario-Sama/SoftEngProject2021 (github.com)</w:t>
+        <w:proofErr w:type="spellStart"/>
+        <w:r>
+          <w:rPr>
+            <w:rStyle w:val="-"/>
+          </w:rPr>
+          <w:t>SoftEngProject</w:t>
+        </w:r>
+        <w:proofErr w:type="spellEnd"/>
+        <w:r>
+          <w:rPr>
+            <w:rStyle w:val="-"/>
+            <w:lang w:val="el-GR"/>
+          </w:rPr>
+          <w:t>2021/</w:t>
+        </w:r>
+        <w:proofErr w:type="spellStart"/>
+        <w:r>
+          <w:rPr>
+            <w:rStyle w:val="-"/>
+          </w:rPr>
+          <w:t>RobustnessSafetyReview</w:t>
+        </w:r>
+        <w:proofErr w:type="spellEnd"/>
+        <w:r>
+          <w:rPr>
+            <w:rStyle w:val="-"/>
+            <w:lang w:val="el-GR"/>
+          </w:rPr>
+          <w:t>.</w:t>
+        </w:r>
+        <w:proofErr w:type="spellStart"/>
+        <w:r>
+          <w:rPr>
+            <w:rStyle w:val="-"/>
+          </w:rPr>
+          <w:t>png</w:t>
+        </w:r>
+        <w:proofErr w:type="spellEnd"/>
+        <w:r>
+          <w:rPr>
+            <w:rStyle w:val="-"/>
+            <w:lang w:val="el-GR"/>
+          </w:rPr>
+          <w:t xml:space="preserve"> </w:t>
+        </w:r>
+        <w:r>
+          <w:rPr>
+            <w:rStyle w:val="-"/>
+          </w:rPr>
+          <w:t>at</w:t>
+        </w:r>
+        <w:r>
+          <w:rPr>
+            <w:rStyle w:val="-"/>
+            <w:lang w:val="el-GR"/>
+          </w:rPr>
+          <w:t xml:space="preserve"> </w:t>
+        </w:r>
+        <w:r>
+          <w:rPr>
+            <w:rStyle w:val="-"/>
+          </w:rPr>
+          <w:t>main</w:t>
+        </w:r>
+        <w:r>
+          <w:rPr>
+            <w:rStyle w:val="-"/>
+            <w:lang w:val="el-GR"/>
+          </w:rPr>
+          <w:t xml:space="preserve"> · </w:t>
+        </w:r>
+        <w:r>
+          <w:rPr>
+            <w:rStyle w:val="-"/>
+          </w:rPr>
+          <w:t>Mario</w:t>
+        </w:r>
+        <w:r>
+          <w:rPr>
+            <w:rStyle w:val="-"/>
+            <w:lang w:val="el-GR"/>
+          </w:rPr>
+          <w:t>-</w:t>
+        </w:r>
+        <w:r>
+          <w:rPr>
+            <w:rStyle w:val="-"/>
+          </w:rPr>
+          <w:t>Sama</w:t>
+        </w:r>
+        <w:r>
+          <w:rPr>
+            <w:rStyle w:val="-"/>
+            <w:lang w:val="el-GR"/>
+          </w:rPr>
+          <w:t>/</w:t>
+        </w:r>
+        <w:proofErr w:type="spellStart"/>
+        <w:r>
+          <w:rPr>
+            <w:rStyle w:val="-"/>
+          </w:rPr>
+          <w:t>SoftEngProject</w:t>
+        </w:r>
+        <w:proofErr w:type="spellEnd"/>
+        <w:r>
+          <w:rPr>
+            <w:rStyle w:val="-"/>
+            <w:lang w:val="el-GR"/>
+          </w:rPr>
+          <w:t>2021 (</w:t>
+        </w:r>
+        <w:proofErr w:type="spellStart"/>
+        <w:r>
+          <w:rPr>
+            <w:rStyle w:val="-"/>
+          </w:rPr>
+          <w:t>github</w:t>
+        </w:r>
+        <w:proofErr w:type="spellEnd"/>
+        <w:r>
+          <w:rPr>
+            <w:rStyle w:val="-"/>
+            <w:lang w:val="el-GR"/>
+          </w:rPr>
+          <w:t>.</w:t>
+        </w:r>
+        <w:r>
+          <w:rPr>
+            <w:rStyle w:val="-"/>
+          </w:rPr>
+          <w:t>com</w:t>
+        </w:r>
+        <w:r>
+          <w:rPr>
+            <w:rStyle w:val="-"/>
+            <w:lang w:val="el-GR"/>
+          </w:rPr>
+          <w:t>)</w:t>
         </w:r>
       </w:hyperlink>
     </w:p>
-    <w:p/>
-    <w:p/>
-    <w:p/>
-    <w:p/>
+    <w:p>
+      <w:pPr>
+        <w:rPr>
+          <w:lang w:val="el-GR"/>
+        </w:rPr>
+      </w:pPr>
+    </w:p>
+    <w:p>
+      <w:pPr>
+        <w:rPr>
+          <w:lang w:val="el-GR"/>
+        </w:rPr>
+      </w:pPr>
+    </w:p>
+    <w:p>
+      <w:pPr>
+        <w:rPr>
+          <w:lang w:val="el-GR"/>
+        </w:rPr>
+      </w:pPr>
+    </w:p>
+    <w:p>
+      <w:pPr>
+        <w:rPr>
+          <w:lang w:val="el-GR"/>
+        </w:rPr>
+      </w:pPr>
+    </w:p>
     <w:p>
       <w:pPr>
         <w:jc w:val="center"/>

</xml_diff>